<commit_message>
lab work 3 has been finished
</commit_message>
<xml_diff>
--- a/Documents/report3.docx
+++ b/Documents/report3.docx
@@ -74,6 +74,7 @@
         <w:rPr>
           <w:sz w:val="52"/>
           <w:szCs w:val="52"/>
+          <w:lang w:val="uk-UA"/>
         </w:rPr>
       </w:pPr>
       <w:r>
@@ -82,49 +83,34 @@
           <w:szCs w:val="52"/>
           <w:lang w:val="uk-UA"/>
         </w:rPr>
-        <w:t xml:space="preserve">Лабораторна робота  </w:t>
-      </w:r>
-      <w:r>
+        <w:t>Лабораторна робота  3</w:t>
+      </w:r>
+    </w:p>
+    <w:p>
+      <w:pPr>
+        <w:jc w:val="center"/>
+        <w:rPr>
+          <w:rFonts w:ascii="Calibri" w:eastAsia="Calibri" w:hAnsi="Calibri" w:cs="Calibri"/>
+          <w:sz w:val="52"/>
+          <w:lang w:val="uk-UA"/>
+        </w:rPr>
+      </w:pPr>
+      <w:r>
+        <w:rPr>
+          <w:rFonts w:ascii="Calibri" w:eastAsia="Calibri" w:hAnsi="Calibri" w:cs="Calibri"/>
+          <w:sz w:val="52"/>
+          <w:lang w:val="uk-UA"/>
+        </w:rPr>
+        <w:t>Обчислення інтегралів</w:t>
+      </w:r>
+    </w:p>
+    <w:p>
+      <w:pPr>
+        <w:jc w:val="center"/>
         <w:rPr>
           <w:sz w:val="52"/>
           <w:szCs w:val="52"/>
-        </w:rPr>
-        <w:t>3</w:t>
-      </w:r>
-    </w:p>
-    <w:p>
-      <w:pPr>
-        <w:jc w:val="center"/>
-        <w:rPr>
-          <w:rFonts w:ascii="Calibri" w:eastAsia="Calibri" w:hAnsi="Calibri" w:cs="Calibri"/>
-          <w:sz w:val="52"/>
-          <w:lang w:val="uk-UA"/>
-        </w:rPr>
-      </w:pPr>
-      <w:r>
-        <w:rPr>
-          <w:rFonts w:ascii="Calibri" w:eastAsia="Calibri" w:hAnsi="Calibri" w:cs="Calibri"/>
-          <w:sz w:val="52"/>
-          <w:lang w:val="ru-RU"/>
-        </w:rPr>
-        <w:t xml:space="preserve">Обчислення </w:t>
-      </w:r>
-      <w:r>
-        <w:rPr>
-          <w:rFonts w:ascii="Calibri" w:eastAsia="Calibri" w:hAnsi="Calibri" w:cs="Calibri"/>
-          <w:sz w:val="52"/>
-          <w:lang w:val="uk-UA"/>
-        </w:rPr>
-        <w:t>інтегралів</w:t>
-      </w:r>
-    </w:p>
-    <w:p>
-      <w:pPr>
-        <w:jc w:val="center"/>
-        <w:rPr>
-          <w:sz w:val="52"/>
-          <w:szCs w:val="52"/>
-          <w:lang w:val="ru-RU"/>
+          <w:lang w:val="uk-UA"/>
         </w:rPr>
       </w:pPr>
     </w:p>
@@ -285,7 +271,7 @@
                 <w:rFonts w:ascii="Cambria Math" w:hAnsi="Cambria Math"/>
                 <w:sz w:val="28"/>
                 <w:szCs w:val="28"/>
-                <w:lang w:val="ru-RU"/>
+                <w:lang w:val="uk-UA"/>
               </w:rPr>
               <m:t>∞</m:t>
             </m:r>
@@ -342,41 +328,7 @@
           <w:szCs w:val="28"/>
           <w:lang w:val="uk-UA"/>
         </w:rPr>
-        <w:t xml:space="preserve"> </w:t>
-      </w:r>
-      <w:r>
-        <w:rPr>
-          <w:sz w:val="28"/>
-          <w:szCs w:val="28"/>
-          <w:lang w:val="ru-RU"/>
-        </w:rPr>
-        <w:t>з заданою точн</w:t>
-      </w:r>
-      <w:proofErr w:type="spellStart"/>
-      <w:r>
-        <w:rPr>
-          <w:sz w:val="28"/>
-          <w:szCs w:val="28"/>
-          <w:lang w:val="uk-UA"/>
-        </w:rPr>
-        <w:t>істю</w:t>
-      </w:r>
-      <w:proofErr w:type="spellEnd"/>
-      <w:r>
-        <w:rPr>
-          <w:sz w:val="28"/>
-          <w:szCs w:val="28"/>
-          <w:lang w:val="uk-UA"/>
-        </w:rPr>
-        <w:t xml:space="preserve"> </w:t>
-      </w:r>
-      <w:r>
-        <w:rPr>
-          <w:sz w:val="28"/>
-          <w:szCs w:val="28"/>
-          <w:lang w:val="ru-RU"/>
-        </w:rPr>
-        <w:t xml:space="preserve"> </w:t>
+        <w:t xml:space="preserve"> з заданою точністю  </w:t>
       </w:r>
       <m:oMath>
         <m:r>
@@ -411,25 +363,7 @@
           <w:szCs w:val="28"/>
           <w:lang w:val="uk-UA"/>
         </w:rPr>
-        <w:t xml:space="preserve"> Для розрахунку інтегралу використовувати формулу Сімпсона. Оцінку точності обчислень виконувати за допомогою принципу </w:t>
-      </w:r>
-      <w:proofErr w:type="spellStart"/>
-      <w:r>
-        <w:rPr>
-          <w:sz w:val="28"/>
-          <w:szCs w:val="28"/>
-          <w:lang w:val="uk-UA"/>
-        </w:rPr>
-        <w:t>Рунге</w:t>
-      </w:r>
-      <w:proofErr w:type="spellEnd"/>
-      <w:r>
-        <w:rPr>
-          <w:sz w:val="28"/>
-          <w:szCs w:val="28"/>
-          <w:lang w:val="uk-UA"/>
-        </w:rPr>
-        <w:t xml:space="preserve">.  </w:t>
+        <w:t xml:space="preserve"> Для розрахунку інтегралу використовувати формулу Сімпсона. Оцінку точності обчислень виконувати за допомогою принципу Рунге.  </w:t>
       </w:r>
       <w:r>
         <w:rPr>
@@ -447,7 +381,7 @@
           <w:rFonts w:eastAsiaTheme="minorEastAsia"/>
           <w:sz w:val="28"/>
           <w:szCs w:val="28"/>
-          <w:lang w:val="ru-RU"/>
+          <w:lang w:val="uk-UA"/>
         </w:rPr>
       </w:pPr>
       <w:r>
@@ -519,6 +453,7 @@
                 <w:rFonts w:ascii="Cambria Math" w:hAnsi="Cambria Math"/>
                 <w:sz w:val="28"/>
                 <w:szCs w:val="28"/>
+                <w:lang w:val="uk-UA"/>
               </w:rPr>
               <m:t>e</m:t>
             </m:r>
@@ -573,84 +508,217 @@
           <w:rFonts w:eastAsiaTheme="minorEastAsia"/>
           <w:sz w:val="28"/>
           <w:szCs w:val="28"/>
-          <w:lang w:val="ru-RU"/>
-        </w:rPr>
-        <w:t>Парме</w:t>
-      </w:r>
-      <w:r>
-        <w:rPr>
-          <w:rFonts w:eastAsiaTheme="minorEastAsia"/>
-          <w:sz w:val="28"/>
-          <w:szCs w:val="28"/>
-          <w:lang w:val="uk-UA"/>
-        </w:rPr>
-        <w:t>три :</w:t>
+          <w:lang w:val="uk-UA"/>
+        </w:rPr>
+        <w:t>Парметри :</w:t>
       </w:r>
     </w:p>
     <w:p>
       <w:pPr>
         <w:ind w:firstLine="720"/>
-        <w:rPr>
-          <w:rFonts w:eastAsiaTheme="minorEastAsia"/>
-          <w:sz w:val="28"/>
-          <w:szCs w:val="28"/>
-          <w:lang w:val="ru-RU"/>
-        </w:rPr>
-      </w:pPr>
-      <w:r>
-        <w:rPr>
-          <w:sz w:val="28"/>
-          <w:szCs w:val="28"/>
-          <w:lang w:val="uk-UA"/>
-        </w:rPr>
-        <w:tab/>
-      </w:r>
-      <m:oMath>
-        <m:r>
-          <w:rPr>
-            <w:rFonts w:ascii="Cambria Math" w:hAnsi="Cambria Math"/>
-            <w:sz w:val="28"/>
-            <w:szCs w:val="28"/>
-            <w:lang w:val="uk-UA"/>
-          </w:rPr>
-          <m:t>ε=</m:t>
-        </m:r>
-        <m:sSup>
-          <m:sSupPr>
-            <m:ctrlPr>
-              <w:rPr>
-                <w:rFonts w:ascii="Cambria Math" w:hAnsi="Cambria Math"/>
-                <w:i/>
-                <w:sz w:val="28"/>
-                <w:szCs w:val="28"/>
-                <w:lang w:val="uk-UA"/>
-              </w:rPr>
-            </m:ctrlPr>
-          </m:sSupPr>
-          <m:e>
-            <m:r>
-              <w:rPr>
-                <w:rFonts w:ascii="Cambria Math" w:hAnsi="Cambria Math"/>
-                <w:sz w:val="28"/>
-                <w:szCs w:val="28"/>
-                <w:lang w:val="uk-UA"/>
-              </w:rPr>
-              <m:t>10</m:t>
-            </m:r>
-          </m:e>
-          <m:sup>
-            <m:r>
-              <w:rPr>
-                <w:rFonts w:ascii="Cambria Math" w:hAnsi="Cambria Math"/>
-                <w:sz w:val="28"/>
-                <w:szCs w:val="28"/>
-                <w:lang w:val="uk-UA"/>
-              </w:rPr>
-              <m:t>-5</m:t>
-            </m:r>
-          </m:sup>
-        </m:sSup>
-      </m:oMath>
+        <w:jc w:val="center"/>
+        <w:rPr>
+          <w:rFonts w:eastAsiaTheme="minorEastAsia"/>
+          <w:sz w:val="28"/>
+          <w:szCs w:val="28"/>
+          <w:lang w:val="uk-UA"/>
+        </w:rPr>
+      </w:pPr>
+      <m:oMathPara>
+        <m:oMath>
+          <m:sSub>
+            <m:sSubPr>
+              <m:ctrlPr>
+                <w:rPr>
+                  <w:rFonts w:ascii="Cambria Math" w:hAnsi="Cambria Math"/>
+                  <w:i/>
+                  <w:sz w:val="28"/>
+                  <w:szCs w:val="28"/>
+                  <w:lang w:val="uk-UA"/>
+                </w:rPr>
+              </m:ctrlPr>
+            </m:sSubPr>
+            <m:e>
+              <m:r>
+                <w:rPr>
+                  <w:rFonts w:ascii="Cambria Math" w:hAnsi="Cambria Math"/>
+                  <w:sz w:val="28"/>
+                  <w:szCs w:val="28"/>
+                  <w:lang w:val="uk-UA"/>
+                </w:rPr>
+                <m:t>ε</m:t>
+              </m:r>
+            </m:e>
+            <m:sub>
+              <m:r>
+                <w:rPr>
+                  <w:rFonts w:ascii="Cambria Math" w:hAnsi="Cambria Math"/>
+                  <w:sz w:val="28"/>
+                  <w:szCs w:val="28"/>
+                  <w:lang w:val="uk-UA"/>
+                </w:rPr>
+                <m:t>1</m:t>
+              </m:r>
+            </m:sub>
+          </m:sSub>
+          <m:r>
+            <w:rPr>
+              <w:rFonts w:ascii="Cambria Math" w:hAnsi="Cambria Math"/>
+              <w:sz w:val="28"/>
+              <w:szCs w:val="28"/>
+              <w:lang w:val="uk-UA"/>
+            </w:rPr>
+            <m:t>=</m:t>
+          </m:r>
+          <m:sSup>
+            <m:sSupPr>
+              <m:ctrlPr>
+                <w:rPr>
+                  <w:rFonts w:ascii="Cambria Math" w:hAnsi="Cambria Math"/>
+                  <w:i/>
+                  <w:sz w:val="28"/>
+                  <w:szCs w:val="28"/>
+                  <w:lang w:val="uk-UA"/>
+                </w:rPr>
+              </m:ctrlPr>
+            </m:sSupPr>
+            <m:e>
+              <m:r>
+                <w:rPr>
+                  <w:rFonts w:ascii="Cambria Math" w:hAnsi="Cambria Math"/>
+                  <w:sz w:val="28"/>
+                  <w:szCs w:val="28"/>
+                  <w:lang w:val="uk-UA"/>
+                </w:rPr>
+                <m:t>10</m:t>
+              </m:r>
+            </m:e>
+            <m:sup>
+              <m:r>
+                <w:rPr>
+                  <w:rFonts w:ascii="Cambria Math" w:hAnsi="Cambria Math"/>
+                  <w:sz w:val="28"/>
+                  <w:szCs w:val="28"/>
+                  <w:lang w:val="uk-UA"/>
+                </w:rPr>
+                <m:t>-</m:t>
+              </m:r>
+              <m:r>
+                <w:rPr>
+                  <w:rFonts w:ascii="Cambria Math" w:hAnsi="Cambria Math"/>
+                  <w:sz w:val="28"/>
+                  <w:szCs w:val="28"/>
+                  <w:lang w:val="uk-UA"/>
+                </w:rPr>
+                <m:t>6</m:t>
+              </m:r>
+            </m:sup>
+          </m:sSup>
+        </m:oMath>
+      </m:oMathPara>
+    </w:p>
+    <w:p>
+      <w:pPr>
+        <w:ind w:firstLine="720"/>
+        <w:rPr>
+          <w:rFonts w:eastAsiaTheme="minorEastAsia"/>
+          <w:sz w:val="28"/>
+          <w:szCs w:val="28"/>
+          <w:lang w:val="uk-UA"/>
+        </w:rPr>
+      </w:pPr>
+      <m:oMathPara>
+        <m:oMath>
+          <m:sSub>
+            <m:sSubPr>
+              <m:ctrlPr>
+                <w:rPr>
+                  <w:rFonts w:ascii="Cambria Math" w:hAnsi="Cambria Math"/>
+                  <w:i/>
+                  <w:sz w:val="28"/>
+                  <w:szCs w:val="28"/>
+                  <w:lang w:val="uk-UA"/>
+                </w:rPr>
+              </m:ctrlPr>
+            </m:sSubPr>
+            <m:e>
+              <m:r>
+                <w:rPr>
+                  <w:rFonts w:ascii="Cambria Math" w:hAnsi="Cambria Math"/>
+                  <w:sz w:val="28"/>
+                  <w:szCs w:val="28"/>
+                  <w:lang w:val="uk-UA"/>
+                </w:rPr>
+                <m:t>ε</m:t>
+              </m:r>
+            </m:e>
+            <m:sub>
+              <m:r>
+                <w:rPr>
+                  <w:rFonts w:ascii="Cambria Math" w:hAnsi="Cambria Math"/>
+                  <w:sz w:val="28"/>
+                  <w:szCs w:val="28"/>
+                  <w:lang w:val="uk-UA"/>
+                </w:rPr>
+                <m:t>2</m:t>
+              </m:r>
+            </m:sub>
+          </m:sSub>
+          <m:r>
+            <w:rPr>
+              <w:rFonts w:ascii="Cambria Math" w:hAnsi="Cambria Math"/>
+              <w:sz w:val="28"/>
+              <w:szCs w:val="28"/>
+              <w:lang w:val="uk-UA"/>
+            </w:rPr>
+            <m:t>=</m:t>
+          </m:r>
+          <m:sSup>
+            <m:sSupPr>
+              <m:ctrlPr>
+                <w:rPr>
+                  <w:rFonts w:ascii="Cambria Math" w:hAnsi="Cambria Math"/>
+                  <w:i/>
+                  <w:sz w:val="28"/>
+                  <w:szCs w:val="28"/>
+                  <w:lang w:val="uk-UA"/>
+                </w:rPr>
+              </m:ctrlPr>
+            </m:sSupPr>
+            <m:e>
+              <m:r>
+                <w:rPr>
+                  <w:rFonts w:ascii="Cambria Math" w:hAnsi="Cambria Math"/>
+                  <w:sz w:val="28"/>
+                  <w:szCs w:val="28"/>
+                  <w:lang w:val="uk-UA"/>
+                </w:rPr>
+                <m:t>10</m:t>
+              </m:r>
+            </m:e>
+            <m:sup>
+              <m:r>
+                <w:rPr>
+                  <w:rFonts w:ascii="Cambria Math" w:hAnsi="Cambria Math"/>
+                  <w:sz w:val="28"/>
+                  <w:szCs w:val="28"/>
+                  <w:lang w:val="uk-UA"/>
+                </w:rPr>
+                <m:t>-</m:t>
+              </m:r>
+              <m:r>
+                <w:rPr>
+                  <w:rFonts w:ascii="Cambria Math" w:hAnsi="Cambria Math"/>
+                  <w:sz w:val="28"/>
+                  <w:szCs w:val="28"/>
+                  <w:lang w:val="uk-UA"/>
+                </w:rPr>
+                <m:t>3</m:t>
+              </m:r>
+            </m:sup>
+          </m:sSup>
+        </m:oMath>
+      </m:oMathPara>
     </w:p>
     <w:p>
       <w:pPr>
@@ -708,6 +776,7 @@
     <w:p>
       <w:pPr>
         <w:spacing w:line="360" w:lineRule="auto"/>
+        <w:ind w:firstLine="720"/>
         <w:jc w:val="both"/>
         <w:rPr>
           <w:rFonts w:eastAsiaTheme="minorEastAsia" w:cstheme="minorHAnsi"/>
@@ -724,7 +793,7 @@
           <w:sz w:val="28"/>
           <w:szCs w:val="28"/>
           <w:shd w:val="clear" w:color="auto" w:fill="FFFFFF"/>
-          <w:lang w:val="ru-RU"/>
+          <w:lang w:val="uk-UA"/>
         </w:rPr>
         <w:t>Метод Сімпсона</w:t>
       </w:r>
@@ -735,6 +804,7 @@
           <w:sz w:val="28"/>
           <w:szCs w:val="28"/>
           <w:shd w:val="clear" w:color="auto" w:fill="FFFFFF"/>
+          <w:lang w:val="uk-UA"/>
         </w:rPr>
         <w:t> </w:t>
       </w:r>
@@ -744,7 +814,7 @@
           <w:sz w:val="28"/>
           <w:szCs w:val="28"/>
           <w:shd w:val="clear" w:color="auto" w:fill="FFFFFF"/>
-          <w:lang w:val="ru-RU"/>
+          <w:lang w:val="uk-UA"/>
         </w:rPr>
         <w:t>є одним із методів</w:t>
       </w:r>
@@ -755,6 +825,7 @@
           <w:sz w:val="28"/>
           <w:szCs w:val="28"/>
           <w:shd w:val="clear" w:color="auto" w:fill="FFFFFF"/>
+          <w:lang w:val="uk-UA"/>
         </w:rPr>
         <w:t> </w:t>
       </w:r>
@@ -768,7 +839,7 @@
             <w:szCs w:val="28"/>
             <w:u w:val="none"/>
             <w:shd w:val="clear" w:color="auto" w:fill="FFFFFF"/>
-            <w:lang w:val="ru-RU"/>
+            <w:lang w:val="uk-UA"/>
           </w:rPr>
           <w:t>чисельного інтегрування</w:t>
         </w:r>
@@ -779,7 +850,7 @@
           <w:sz w:val="28"/>
           <w:szCs w:val="28"/>
           <w:shd w:val="clear" w:color="auto" w:fill="FFFFFF"/>
-          <w:lang w:val="ru-RU"/>
+          <w:lang w:val="uk-UA"/>
         </w:rPr>
         <w:t>.</w:t>
       </w:r>
@@ -798,6 +869,7 @@
       <w:pPr>
         <w:shd w:val="clear" w:color="auto" w:fill="FFFFFF"/>
         <w:spacing w:before="120" w:after="120" w:line="360" w:lineRule="auto"/>
+        <w:ind w:firstLine="720"/>
         <w:jc w:val="both"/>
         <w:rPr>
           <w:rFonts w:eastAsia="Times New Roman" w:cstheme="minorHAnsi"/>
@@ -843,18 +915,19 @@
             <w:szCs w:val="28"/>
             <w:lang w:val="uk-UA" w:eastAsia="uk-UA"/>
           </w:rPr>
-          <w:t xml:space="preserve">інтерполяційного </w:t>
+          <w:t>інтерполяційного многочлена</w:t>
         </w:r>
-        <w:r>
-          <w:rPr>
-            <w:rFonts w:eastAsia="Times New Roman" w:cstheme="minorHAnsi"/>
-            <w:sz w:val="28"/>
-            <w:szCs w:val="28"/>
-            <w:lang w:val="ru-RU" w:eastAsia="uk-UA"/>
-          </w:rPr>
-          <w:t>м</w:t>
-        </w:r>
-        <w:proofErr w:type="spellStart"/>
+      </w:hyperlink>
+      <w:r>
+        <w:rPr>
+          <w:rFonts w:eastAsia="Times New Roman" w:cstheme="minorHAnsi"/>
+          <w:sz w:val="28"/>
+          <w:szCs w:val="28"/>
+          <w:lang w:val="uk-UA" w:eastAsia="uk-UA"/>
+        </w:rPr>
+        <w:t> другого </w:t>
+      </w:r>
+      <w:hyperlink r:id="rId9" w:tooltip="Степінь" w:history="1">
         <w:r>
           <w:rPr>
             <w:rFonts w:eastAsia="Times New Roman" w:cstheme="minorHAnsi"/>
@@ -862,66 +935,9 @@
             <w:szCs w:val="28"/>
             <w:lang w:val="uk-UA" w:eastAsia="uk-UA"/>
           </w:rPr>
-          <w:t>ногочлена</w:t>
+          <w:t>степеня</w:t>
         </w:r>
-        <w:proofErr w:type="spellEnd"/>
       </w:hyperlink>
-      <w:r>
-        <w:rPr>
-          <w:rFonts w:eastAsia="Times New Roman" w:cstheme="minorHAnsi"/>
-          <w:sz w:val="28"/>
-          <w:szCs w:val="28"/>
-          <w:lang w:val="uk-UA" w:eastAsia="uk-UA"/>
-        </w:rPr>
-        <w:t> другого </w:t>
-      </w:r>
-      <w:proofErr w:type="spellStart"/>
-      <w:r>
-        <w:rPr>
-          <w:rFonts w:eastAsia="Times New Roman" w:cstheme="minorHAnsi"/>
-          <w:sz w:val="28"/>
-          <w:szCs w:val="28"/>
-          <w:lang w:val="uk-UA" w:eastAsia="uk-UA"/>
-        </w:rPr>
-        <w:fldChar w:fldCharType="begin"/>
-      </w:r>
-      <w:r>
-        <w:rPr>
-          <w:rFonts w:eastAsia="Times New Roman" w:cstheme="minorHAnsi"/>
-          <w:sz w:val="28"/>
-          <w:szCs w:val="28"/>
-          <w:lang w:val="uk-UA" w:eastAsia="uk-UA"/>
-        </w:rPr>
-        <w:instrText xml:space="preserve"> HYPERLINK "http://uk.wikipedia.org/wiki/%D0%A1%D1%82%D0%B5%D0%BF%D1%96%D0%BD%D1%8C" \o "Степінь" </w:instrText>
-      </w:r>
-      <w:r>
-        <w:rPr>
-          <w:rFonts w:eastAsia="Times New Roman" w:cstheme="minorHAnsi"/>
-          <w:sz w:val="28"/>
-          <w:szCs w:val="28"/>
-          <w:lang w:val="uk-UA" w:eastAsia="uk-UA"/>
-        </w:rPr>
-        <w:fldChar w:fldCharType="separate"/>
-      </w:r>
-      <w:r>
-        <w:rPr>
-          <w:rFonts w:eastAsia="Times New Roman" w:cstheme="minorHAnsi"/>
-          <w:sz w:val="28"/>
-          <w:szCs w:val="28"/>
-          <w:lang w:val="uk-UA" w:eastAsia="uk-UA"/>
-        </w:rPr>
-        <w:t>степеня</w:t>
-      </w:r>
-      <w:proofErr w:type="spellEnd"/>
-      <w:r>
-        <w:rPr>
-          <w:rFonts w:eastAsia="Times New Roman" w:cstheme="minorHAnsi"/>
-          <w:sz w:val="28"/>
-          <w:szCs w:val="28"/>
-          <w:lang w:val="uk-UA" w:eastAsia="uk-UA"/>
-        </w:rPr>
-        <w:fldChar w:fldCharType="end"/>
-      </w:r>
       <w:r>
         <w:rPr>
           <w:rFonts w:eastAsia="Times New Roman" w:cstheme="minorHAnsi"/>
@@ -957,7 +973,7 @@
                     </pic:cNvPicPr>
                   </pic:nvPicPr>
                   <pic:blipFill>
-                    <a:blip r:embed="rId9">
+                    <a:blip r:embed="rId10">
                       <a:extLst>
                         <a:ext uri="{28A0092B-C50C-407E-A947-70E740481C1C}">
                           <a14:useLocalDpi xmlns:a14="http://schemas.microsoft.com/office/drawing/2010/main" val="0"/>
@@ -1037,7 +1053,7 @@
                     </pic:cNvPicPr>
                   </pic:nvPicPr>
                   <pic:blipFill>
-                    <a:blip r:embed="rId10">
+                    <a:blip r:embed="rId11">
                       <a:extLst>
                         <a:ext uri="{28A0092B-C50C-407E-A947-70E740481C1C}">
                           <a14:useLocalDpi xmlns:a14="http://schemas.microsoft.com/office/drawing/2010/main" val="0"/>
@@ -1117,7 +1133,7 @@
                     </pic:cNvPicPr>
                   </pic:nvPicPr>
                   <pic:blipFill>
-                    <a:blip r:embed="rId11">
+                    <a:blip r:embed="rId12">
                       <a:extLst>
                         <a:ext uri="{28A0092B-C50C-407E-A947-70E740481C1C}">
                           <a14:useLocalDpi xmlns:a14="http://schemas.microsoft.com/office/drawing/2010/main" val="0"/>
@@ -1183,7 +1199,7 @@
                     </pic:cNvPicPr>
                   </pic:nvPicPr>
                   <pic:blipFill>
-                    <a:blip r:embed="rId12">
+                    <a:blip r:embed="rId13">
                       <a:extLst>
                         <a:ext uri="{28A0092B-C50C-407E-A947-70E740481C1C}">
                           <a14:useLocalDpi xmlns:a14="http://schemas.microsoft.com/office/drawing/2010/main" val="0"/>
@@ -1249,7 +1265,7 @@
                     </pic:cNvPicPr>
                   </pic:nvPicPr>
                   <pic:blipFill>
-                    <a:blip r:embed="rId13">
+                    <a:blip r:embed="rId14">
                       <a:extLst>
                         <a:ext uri="{28A0092B-C50C-407E-A947-70E740481C1C}">
                           <a14:useLocalDpi xmlns:a14="http://schemas.microsoft.com/office/drawing/2010/main" val="0"/>
@@ -1289,7 +1305,7 @@
         </w:rPr>
         <w:t> — значення </w:t>
       </w:r>
-      <w:hyperlink r:id="rId14" w:tooltip="Функція" w:history="1">
+      <w:hyperlink r:id="rId15" w:tooltip="Функція" w:history="1">
         <w:r>
           <w:rPr>
             <w:rFonts w:eastAsia="Times New Roman" w:cstheme="minorHAnsi"/>
@@ -1358,7 +1374,7 @@
                     </pic:cNvPicPr>
                   </pic:nvPicPr>
                   <pic:blipFill>
-                    <a:blip r:embed="rId9">
+                    <a:blip r:embed="rId10">
                       <a:extLst>
                         <a:ext uri="{28A0092B-C50C-407E-A947-70E740481C1C}">
                           <a14:useLocalDpi xmlns:a14="http://schemas.microsoft.com/office/drawing/2010/main" val="0"/>
@@ -1437,7 +1453,7 @@
                     </pic:cNvPicPr>
                   </pic:nvPicPr>
                   <pic:blipFill>
-                    <a:blip r:embed="rId15">
+                    <a:blip r:embed="rId16">
                       <a:extLst>
                         <a:ext uri="{28A0092B-C50C-407E-A947-70E740481C1C}">
                           <a14:useLocalDpi xmlns:a14="http://schemas.microsoft.com/office/drawing/2010/main" val="0"/>
@@ -1479,7 +1495,7 @@
           <w:rFonts w:eastAsia="Times New Roman" w:cstheme="minorHAnsi"/>
           <w:sz w:val="28"/>
           <w:szCs w:val="28"/>
-          <w:lang w:val="ru-RU" w:eastAsia="uk-UA"/>
+          <w:lang w:val="uk-UA" w:eastAsia="uk-UA"/>
         </w:rPr>
       </w:pPr>
       <w:r>
@@ -1489,25 +1505,7 @@
           <w:szCs w:val="28"/>
           <w:lang w:val="uk-UA" w:eastAsia="uk-UA"/>
         </w:rPr>
-        <w:t>Де</w:t>
-      </w:r>
-      <w:r>
-        <w:rPr>
-          <w:rFonts w:eastAsia="Times New Roman" w:cstheme="minorHAnsi"/>
-          <w:sz w:val="28"/>
-          <w:szCs w:val="28"/>
-          <w:lang w:val="ru-RU" w:eastAsia="uk-UA"/>
-        </w:rPr>
-        <w:t xml:space="preserve"> </w:t>
-      </w:r>
-      <w:r>
-        <w:rPr>
-          <w:rFonts w:eastAsia="Times New Roman" w:cstheme="minorHAnsi"/>
-          <w:sz w:val="28"/>
-          <w:szCs w:val="28"/>
-          <w:lang w:val="uk-UA" w:eastAsia="uk-UA"/>
-        </w:rPr>
-        <w:t> </w:t>
+        <w:t>Де  </w:t>
       </w:r>
       <w:r>
         <w:rPr>
@@ -1535,7 +1533,7 @@
                     </pic:cNvPicPr>
                   </pic:nvPicPr>
                   <pic:blipFill>
-                    <a:blip r:embed="rId16">
+                    <a:blip r:embed="rId17">
                       <a:extLst>
                         <a:ext uri="{28A0092B-C50C-407E-A947-70E740481C1C}">
                           <a14:useLocalDpi xmlns:a14="http://schemas.microsoft.com/office/drawing/2010/main" val="0"/>
@@ -1601,7 +1599,7 @@
                     </pic:cNvPicPr>
                   </pic:nvPicPr>
                   <pic:blipFill>
-                    <a:blip r:embed="rId17">
+                    <a:blip r:embed="rId18">
                       <a:extLst>
                         <a:ext uri="{28A0092B-C50C-407E-A947-70E740481C1C}">
                           <a14:useLocalDpi xmlns:a14="http://schemas.microsoft.com/office/drawing/2010/main" val="0"/>
@@ -1639,7 +1637,25 @@
           <w:szCs w:val="28"/>
           <w:lang w:val="uk-UA" w:eastAsia="uk-UA"/>
         </w:rPr>
-        <w:t> межі відрізків.</w:t>
+        <w:t> </w:t>
+      </w:r>
+      <w:r>
+        <w:rPr>
+          <w:rFonts w:eastAsia="Times New Roman" w:cstheme="minorHAnsi"/>
+          <w:sz w:val="28"/>
+          <w:szCs w:val="28"/>
+          <w:lang w:val="uk-UA" w:eastAsia="uk-UA"/>
+        </w:rPr>
+        <w:t xml:space="preserve"> </w:t>
+      </w:r>
+      <w:r>
+        <w:rPr>
+          <w:rFonts w:eastAsia="Times New Roman" w:cstheme="minorHAnsi"/>
+          <w:sz w:val="28"/>
+          <w:szCs w:val="28"/>
+          <w:lang w:val="uk-UA" w:eastAsia="uk-UA"/>
+        </w:rPr>
+        <w:t>межі відрізків.</w:t>
       </w:r>
     </w:p>
     <w:p>
@@ -1729,7 +1745,7 @@
         </w:rPr>
         <w:lastRenderedPageBreak/>
         <w:drawing>
-          <wp:anchor distT="0" distB="0" distL="114300" distR="114300" simplePos="0" relativeHeight="251688448" behindDoc="0" locked="0" layoutInCell="1" allowOverlap="1">
+          <wp:anchor distT="0" distB="0" distL="114300" distR="114300" simplePos="0" relativeHeight="251655680" behindDoc="0" locked="0" layoutInCell="1" allowOverlap="1">
             <wp:simplePos x="0" y="0"/>
             <wp:positionH relativeFrom="column">
               <wp:posOffset>-878774</wp:posOffset>
@@ -1754,7 +1770,7 @@
                     </pic:cNvPicPr>
                   </pic:nvPicPr>
                   <pic:blipFill>
-                    <a:blip r:embed="rId18">
+                    <a:blip r:embed="rId19">
                       <a:extLst>
                         <a:ext uri="{28A0092B-C50C-407E-A947-70E740481C1C}">
                           <a14:useLocalDpi xmlns:a14="http://schemas.microsoft.com/office/drawing/2010/main" val="0"/>
@@ -1842,7 +1858,7 @@
           <w:lang w:val="uk-UA" w:eastAsia="uk-UA"/>
         </w:rPr>
         <w:drawing>
-          <wp:anchor distT="0" distB="0" distL="114300" distR="114300" simplePos="0" relativeHeight="251689472" behindDoc="0" locked="0" layoutInCell="1" allowOverlap="1">
+          <wp:anchor distT="0" distB="0" distL="114300" distR="114300" simplePos="0" relativeHeight="251656704" behindDoc="0" locked="0" layoutInCell="1" allowOverlap="1">
             <wp:simplePos x="0" y="0"/>
             <wp:positionH relativeFrom="column">
               <wp:posOffset>-914400</wp:posOffset>
@@ -1867,7 +1883,7 @@
                     </pic:cNvPicPr>
                   </pic:nvPicPr>
                   <pic:blipFill>
-                    <a:blip r:embed="rId19">
+                    <a:blip r:embed="rId20">
                       <a:extLst>
                         <a:ext uri="{28A0092B-C50C-407E-A947-70E740481C1C}">
                           <a14:useLocalDpi xmlns:a14="http://schemas.microsoft.com/office/drawing/2010/main" val="0"/>
@@ -1924,7 +1940,7 @@
           <w:b/>
           <w:sz w:val="32"/>
           <w:szCs w:val="32"/>
-          <w:lang w:val="ru-RU"/>
+          <w:lang w:val="uk-UA"/>
         </w:rPr>
       </w:pPr>
       <w:r>
@@ -1933,117 +1949,1174 @@
           <w:b/>
           <w:sz w:val="32"/>
           <w:szCs w:val="32"/>
-          <w:lang w:val="ru-RU"/>
+          <w:lang w:val="uk-UA"/>
         </w:rPr>
         <w:lastRenderedPageBreak/>
-        <w:t>Додадков</w:t>
-      </w:r>
-      <w:r>
-        <w:rPr>
-          <w:rFonts w:eastAsiaTheme="minorEastAsia"/>
-          <w:b/>
-          <w:sz w:val="32"/>
-          <w:szCs w:val="32"/>
-          <w:lang w:val="uk-UA"/>
-        </w:rPr>
-        <w:t>і</w:t>
-      </w:r>
-      <w:r>
-        <w:rPr>
-          <w:rFonts w:eastAsiaTheme="minorEastAsia"/>
-          <w:b/>
-          <w:sz w:val="32"/>
-          <w:szCs w:val="32"/>
-          <w:lang w:val="ru-RU"/>
-        </w:rPr>
-        <w:t xml:space="preserve"> </w:t>
-      </w:r>
-      <w:r>
-        <w:rPr>
-          <w:rFonts w:eastAsiaTheme="minorEastAsia"/>
-          <w:b/>
-          <w:sz w:val="32"/>
-          <w:szCs w:val="32"/>
-          <w:lang w:val="ru-RU"/>
-        </w:rPr>
-        <w:t>обчислення</w:t>
-      </w:r>
-      <w:r>
-        <w:rPr>
-          <w:rFonts w:eastAsiaTheme="minorEastAsia"/>
-          <w:b/>
-          <w:sz w:val="32"/>
-          <w:szCs w:val="32"/>
-          <w:lang w:val="ru-RU"/>
-        </w:rPr>
-        <w:t xml:space="preserve"> </w:t>
-      </w:r>
-    </w:p>
-    <w:p>
-      <w:pPr>
-        <w:rPr>
-          <w:rFonts w:eastAsiaTheme="minorEastAsia"/>
-          <w:b/>
-          <w:sz w:val="32"/>
-          <w:szCs w:val="32"/>
-          <w:lang w:val="ru-RU"/>
-        </w:rPr>
-      </w:pPr>
-      <w:r>
-        <w:rPr>
-          <w:rFonts w:eastAsiaTheme="minorEastAsia"/>
-          <w:b/>
-          <w:sz w:val="32"/>
-          <w:szCs w:val="32"/>
-          <w:lang w:val="ru-RU"/>
-        </w:rPr>
-        <w:br w:type="page"/>
-      </w:r>
+        <w:t xml:space="preserve">Додадкові обчислення </w:t>
+      </w:r>
+    </w:p>
+    <w:p>
+      <w:pPr>
+        <w:rPr>
+          <w:rFonts w:eastAsiaTheme="minorEastAsia"/>
+          <w:sz w:val="28"/>
+          <w:szCs w:val="28"/>
+          <w:lang w:val="uk-UA"/>
+        </w:rPr>
+      </w:pPr>
     </w:p>
     <w:p>
       <w:pPr>
         <w:ind w:firstLine="720"/>
-        <w:jc w:val="center"/>
+        <w:rPr>
+          <w:rFonts w:eastAsiaTheme="minorEastAsia"/>
+          <w:sz w:val="28"/>
+          <w:szCs w:val="28"/>
+          <w:lang w:val="uk-UA"/>
+        </w:rPr>
+      </w:pPr>
+      <w:r>
+        <w:rPr>
+          <w:rFonts w:eastAsiaTheme="minorEastAsia"/>
+          <w:sz w:val="28"/>
+          <w:szCs w:val="28"/>
+          <w:lang w:val="uk-UA"/>
+        </w:rPr>
+        <w:t xml:space="preserve">Знайдемо таке </w:t>
+      </w:r>
+      <m:oMath>
+        <m:r>
+          <w:rPr>
+            <w:rFonts w:ascii="Cambria Math" w:eastAsiaTheme="minorEastAsia" w:hAnsi="Cambria Math"/>
+            <w:sz w:val="28"/>
+            <w:szCs w:val="28"/>
+            <w:lang w:val="uk-UA"/>
+          </w:rPr>
+          <m:t>a</m:t>
+        </m:r>
+      </m:oMath>
+      <w:r>
+        <w:rPr>
+          <w:rFonts w:eastAsiaTheme="minorEastAsia"/>
+          <w:sz w:val="28"/>
+          <w:szCs w:val="28"/>
+          <w:lang w:val="uk-UA"/>
+        </w:rPr>
+        <w:t xml:space="preserve">, що </w:t>
+      </w:r>
+      <m:oMath>
+        <m:nary>
+          <m:naryPr>
+            <m:limLoc m:val="subSup"/>
+            <m:ctrlPr>
+              <w:rPr>
+                <w:rFonts w:ascii="Cambria Math" w:hAnsi="Cambria Math"/>
+                <w:i/>
+                <w:sz w:val="28"/>
+                <w:szCs w:val="28"/>
+                <w:lang w:val="uk-UA"/>
+              </w:rPr>
+            </m:ctrlPr>
+          </m:naryPr>
+          <m:sub>
+            <m:r>
+              <w:rPr>
+                <w:rFonts w:ascii="Cambria Math" w:hAnsi="Cambria Math"/>
+                <w:sz w:val="28"/>
+                <w:szCs w:val="28"/>
+                <w:lang w:val="uk-UA"/>
+              </w:rPr>
+              <m:t>a</m:t>
+            </m:r>
+          </m:sub>
+          <m:sup>
+            <m:r>
+              <w:rPr>
+                <w:rFonts w:ascii="Cambria Math" w:hAnsi="Cambria Math"/>
+                <w:sz w:val="28"/>
+                <w:szCs w:val="28"/>
+                <w:lang w:val="uk-UA"/>
+              </w:rPr>
+              <m:t>∞</m:t>
+            </m:r>
+          </m:sup>
+          <m:e>
+            <m:r>
+              <w:rPr>
+                <w:rFonts w:ascii="Cambria Math" w:hAnsi="Cambria Math"/>
+                <w:sz w:val="28"/>
+                <w:szCs w:val="28"/>
+                <w:lang w:val="uk-UA"/>
+              </w:rPr>
+              <m:t>f</m:t>
+            </m:r>
+            <m:d>
+              <m:dPr>
+                <m:ctrlPr>
+                  <w:rPr>
+                    <w:rFonts w:ascii="Cambria Math" w:hAnsi="Cambria Math"/>
+                    <w:i/>
+                    <w:sz w:val="28"/>
+                    <w:szCs w:val="28"/>
+                    <w:lang w:val="uk-UA"/>
+                  </w:rPr>
+                </m:ctrlPr>
+              </m:dPr>
+              <m:e>
+                <m:r>
+                  <w:rPr>
+                    <w:rFonts w:ascii="Cambria Math" w:hAnsi="Cambria Math"/>
+                    <w:sz w:val="28"/>
+                    <w:szCs w:val="28"/>
+                    <w:lang w:val="uk-UA"/>
+                  </w:rPr>
+                  <m:t>x</m:t>
+                </m:r>
+              </m:e>
+            </m:d>
+          </m:e>
+        </m:nary>
+        <m:r>
+          <w:rPr>
+            <w:rFonts w:ascii="Cambria Math" w:eastAsiaTheme="minorEastAsia" w:hAnsi="Cambria Math"/>
+            <w:sz w:val="28"/>
+            <w:szCs w:val="28"/>
+            <w:lang w:val="uk-UA"/>
+          </w:rPr>
+          <m:t>dx</m:t>
+        </m:r>
+        <m:r>
+          <w:rPr>
+            <w:rFonts w:ascii="Cambria Math" w:eastAsiaTheme="minorEastAsia" w:hAnsi="Cambria Math"/>
+            <w:sz w:val="28"/>
+            <w:szCs w:val="28"/>
+            <w:lang w:val="uk-UA"/>
+          </w:rPr>
+          <m:t>&lt;ε</m:t>
+        </m:r>
+      </m:oMath>
+      <w:r>
+        <w:rPr>
+          <w:rFonts w:eastAsiaTheme="minorEastAsia"/>
+          <w:sz w:val="28"/>
+          <w:szCs w:val="28"/>
+          <w:lang w:val="uk-UA"/>
+        </w:rPr>
+        <w:t xml:space="preserve">. Тоді ми можемо обчислити </w:t>
+      </w:r>
+      <m:oMath>
+        <m:nary>
+          <m:naryPr>
+            <m:limLoc m:val="subSup"/>
+            <m:ctrlPr>
+              <w:rPr>
+                <w:rFonts w:ascii="Cambria Math" w:hAnsi="Cambria Math"/>
+                <w:i/>
+                <w:sz w:val="28"/>
+                <w:szCs w:val="28"/>
+                <w:lang w:val="uk-UA"/>
+              </w:rPr>
+            </m:ctrlPr>
+          </m:naryPr>
+          <m:sub>
+            <m:r>
+              <w:rPr>
+                <w:rFonts w:ascii="Cambria Math" w:hAnsi="Cambria Math"/>
+                <w:sz w:val="28"/>
+                <w:szCs w:val="28"/>
+                <w:lang w:val="uk-UA"/>
+              </w:rPr>
+              <m:t>0</m:t>
+            </m:r>
+          </m:sub>
+          <m:sup>
+            <m:r>
+              <w:rPr>
+                <w:rFonts w:ascii="Cambria Math" w:hAnsi="Cambria Math"/>
+                <w:sz w:val="28"/>
+                <w:szCs w:val="28"/>
+                <w:lang w:val="uk-UA"/>
+              </w:rPr>
+              <m:t>a</m:t>
+            </m:r>
+          </m:sup>
+          <m:e>
+            <m:r>
+              <w:rPr>
+                <w:rFonts w:ascii="Cambria Math" w:hAnsi="Cambria Math"/>
+                <w:sz w:val="28"/>
+                <w:szCs w:val="28"/>
+                <w:lang w:val="uk-UA"/>
+              </w:rPr>
+              <m:t>f</m:t>
+            </m:r>
+            <m:d>
+              <m:dPr>
+                <m:ctrlPr>
+                  <w:rPr>
+                    <w:rFonts w:ascii="Cambria Math" w:hAnsi="Cambria Math"/>
+                    <w:i/>
+                    <w:sz w:val="28"/>
+                    <w:szCs w:val="28"/>
+                    <w:lang w:val="uk-UA"/>
+                  </w:rPr>
+                </m:ctrlPr>
+              </m:dPr>
+              <m:e>
+                <m:r>
+                  <w:rPr>
+                    <w:rFonts w:ascii="Cambria Math" w:hAnsi="Cambria Math"/>
+                    <w:sz w:val="28"/>
+                    <w:szCs w:val="28"/>
+                    <w:lang w:val="uk-UA"/>
+                  </w:rPr>
+                  <m:t>x</m:t>
+                </m:r>
+              </m:e>
+            </m:d>
+          </m:e>
+        </m:nary>
+        <m:r>
+          <w:rPr>
+            <w:rFonts w:ascii="Cambria Math" w:eastAsiaTheme="minorEastAsia" w:hAnsi="Cambria Math"/>
+            <w:sz w:val="28"/>
+            <w:szCs w:val="28"/>
+            <w:lang w:val="uk-UA"/>
+          </w:rPr>
+          <m:t>dx</m:t>
+        </m:r>
+      </m:oMath>
+      <w:r>
+        <w:rPr>
+          <w:rFonts w:eastAsiaTheme="minorEastAsia"/>
+          <w:sz w:val="28"/>
+          <w:szCs w:val="28"/>
+          <w:lang w:val="uk-UA"/>
+        </w:rPr>
+        <w:t xml:space="preserve"> з точністю</w:t>
+      </w:r>
+      <m:oMath>
+        <m:r>
+          <w:rPr>
+            <w:rFonts w:ascii="Cambria Math" w:eastAsiaTheme="minorEastAsia" w:hAnsi="Cambria Math"/>
+            <w:sz w:val="28"/>
+            <w:szCs w:val="28"/>
+            <w:lang w:val="uk-UA"/>
+          </w:rPr>
+          <m:t xml:space="preserve"> </m:t>
+        </m:r>
+        <m:f>
+          <m:fPr>
+            <m:ctrlPr>
+              <w:rPr>
+                <w:rFonts w:ascii="Cambria Math" w:eastAsiaTheme="minorEastAsia" w:hAnsi="Cambria Math"/>
+                <w:i/>
+                <w:sz w:val="28"/>
+                <w:szCs w:val="28"/>
+                <w:lang w:val="uk-UA"/>
+              </w:rPr>
+            </m:ctrlPr>
+          </m:fPr>
+          <m:num>
+            <m:r>
+              <w:rPr>
+                <w:rFonts w:ascii="Cambria Math" w:eastAsiaTheme="minorEastAsia" w:hAnsi="Cambria Math"/>
+                <w:sz w:val="28"/>
+                <w:szCs w:val="28"/>
+                <w:lang w:val="uk-UA"/>
+              </w:rPr>
+              <m:t>ε</m:t>
+            </m:r>
+          </m:num>
+          <m:den>
+            <m:r>
+              <w:rPr>
+                <w:rFonts w:ascii="Cambria Math" w:eastAsiaTheme="minorEastAsia" w:hAnsi="Cambria Math"/>
+                <w:sz w:val="28"/>
+                <w:szCs w:val="28"/>
+                <w:lang w:val="uk-UA"/>
+              </w:rPr>
+              <m:t>2</m:t>
+            </m:r>
+          </m:den>
+        </m:f>
+      </m:oMath>
+      <w:r>
+        <w:rPr>
+          <w:rFonts w:eastAsiaTheme="minorEastAsia"/>
+          <w:sz w:val="28"/>
+          <w:szCs w:val="28"/>
+          <w:lang w:val="uk-UA"/>
+        </w:rPr>
+        <w:t xml:space="preserve">  за допомогою формули Сімпсона та принципа Рунге, і отримане значення і буде </w:t>
+      </w:r>
+      <m:oMath>
+        <m:nary>
+          <m:naryPr>
+            <m:limLoc m:val="subSup"/>
+            <m:ctrlPr>
+              <w:rPr>
+                <w:rFonts w:ascii="Cambria Math" w:hAnsi="Cambria Math"/>
+                <w:i/>
+                <w:sz w:val="28"/>
+                <w:szCs w:val="28"/>
+                <w:lang w:val="uk-UA"/>
+              </w:rPr>
+            </m:ctrlPr>
+          </m:naryPr>
+          <m:sub>
+            <m:r>
+              <w:rPr>
+                <w:rFonts w:ascii="Cambria Math" w:hAnsi="Cambria Math"/>
+                <w:sz w:val="28"/>
+                <w:szCs w:val="28"/>
+                <w:lang w:val="uk-UA"/>
+              </w:rPr>
+              <m:t>0</m:t>
+            </m:r>
+          </m:sub>
+          <m:sup>
+            <m:r>
+              <w:rPr>
+                <w:rFonts w:ascii="Cambria Math" w:hAnsi="Cambria Math"/>
+                <w:sz w:val="28"/>
+                <w:szCs w:val="28"/>
+                <w:lang w:val="uk-UA"/>
+              </w:rPr>
+              <m:t>∞</m:t>
+            </m:r>
+          </m:sup>
+          <m:e>
+            <m:r>
+              <w:rPr>
+                <w:rFonts w:ascii="Cambria Math" w:hAnsi="Cambria Math"/>
+                <w:sz w:val="28"/>
+                <w:szCs w:val="28"/>
+                <w:lang w:val="uk-UA"/>
+              </w:rPr>
+              <m:t>f</m:t>
+            </m:r>
+            <m:d>
+              <m:dPr>
+                <m:ctrlPr>
+                  <w:rPr>
+                    <w:rFonts w:ascii="Cambria Math" w:hAnsi="Cambria Math"/>
+                    <w:i/>
+                    <w:sz w:val="28"/>
+                    <w:szCs w:val="28"/>
+                    <w:lang w:val="uk-UA"/>
+                  </w:rPr>
+                </m:ctrlPr>
+              </m:dPr>
+              <m:e>
+                <m:r>
+                  <w:rPr>
+                    <w:rFonts w:ascii="Cambria Math" w:hAnsi="Cambria Math"/>
+                    <w:sz w:val="28"/>
+                    <w:szCs w:val="28"/>
+                    <w:lang w:val="uk-UA"/>
+                  </w:rPr>
+                  <m:t>x</m:t>
+                </m:r>
+              </m:e>
+            </m:d>
+          </m:e>
+        </m:nary>
+        <m:r>
+          <w:rPr>
+            <w:rFonts w:ascii="Cambria Math" w:eastAsiaTheme="minorEastAsia" w:hAnsi="Cambria Math"/>
+            <w:sz w:val="28"/>
+            <w:szCs w:val="28"/>
+            <w:lang w:val="uk-UA"/>
+          </w:rPr>
+          <m:t>dx</m:t>
+        </m:r>
+      </m:oMath>
+      <w:r>
+        <w:rPr>
+          <w:rFonts w:eastAsiaTheme="minorEastAsia"/>
+          <w:sz w:val="28"/>
+          <w:szCs w:val="28"/>
+          <w:lang w:val="uk-UA"/>
+        </w:rPr>
+        <w:t xml:space="preserve"> з точністю </w:t>
+      </w:r>
+      <m:oMath>
+        <m:r>
+          <w:rPr>
+            <w:rFonts w:ascii="Cambria Math" w:eastAsiaTheme="minorEastAsia" w:hAnsi="Cambria Math"/>
+            <w:sz w:val="28"/>
+            <w:szCs w:val="28"/>
+            <w:lang w:val="uk-UA"/>
+          </w:rPr>
+          <m:t>ε</m:t>
+        </m:r>
+      </m:oMath>
+      <w:r>
+        <w:rPr>
+          <w:rFonts w:eastAsiaTheme="minorEastAsia"/>
+          <w:sz w:val="28"/>
+          <w:szCs w:val="28"/>
+          <w:lang w:val="uk-UA"/>
+        </w:rPr>
+        <w:t>.</w:t>
+      </w:r>
+    </w:p>
+    <w:p>
+      <w:pPr>
+        <w:ind w:firstLine="720"/>
+        <w:rPr>
+          <w:rFonts w:eastAsiaTheme="minorEastAsia"/>
+          <w:sz w:val="28"/>
+          <w:szCs w:val="28"/>
+          <w:lang w:val="uk-UA"/>
+        </w:rPr>
+      </w:pPr>
+      <w:r>
+        <w:rPr>
+          <w:rFonts w:eastAsiaTheme="minorEastAsia"/>
+          <w:sz w:val="28"/>
+          <w:szCs w:val="28"/>
+          <w:lang w:val="uk-UA"/>
+        </w:rPr>
+        <w:t>Оскіль</w:t>
+      </w:r>
+      <w:bookmarkStart w:id="0" w:name="_GoBack"/>
+      <w:bookmarkEnd w:id="0"/>
+      <w:r>
+        <w:rPr>
+          <w:rFonts w:eastAsiaTheme="minorEastAsia"/>
+          <w:sz w:val="28"/>
+          <w:szCs w:val="28"/>
+          <w:lang w:val="uk-UA"/>
+        </w:rPr>
+        <w:t xml:space="preserve">ки </w:t>
+      </w:r>
+      <m:oMath>
+        <m:nary>
+          <m:naryPr>
+            <m:limLoc m:val="subSup"/>
+            <m:ctrlPr>
+              <w:rPr>
+                <w:rFonts w:ascii="Cambria Math" w:hAnsi="Cambria Math"/>
+                <w:i/>
+                <w:sz w:val="28"/>
+                <w:szCs w:val="28"/>
+                <w:lang w:val="uk-UA"/>
+              </w:rPr>
+            </m:ctrlPr>
+          </m:naryPr>
+          <m:sub>
+            <m:r>
+              <w:rPr>
+                <w:rFonts w:ascii="Cambria Math" w:hAnsi="Cambria Math"/>
+                <w:sz w:val="28"/>
+                <w:szCs w:val="28"/>
+                <w:lang w:val="uk-UA"/>
+              </w:rPr>
+              <m:t>a</m:t>
+            </m:r>
+          </m:sub>
+          <m:sup>
+            <m:r>
+              <w:rPr>
+                <w:rFonts w:ascii="Cambria Math" w:hAnsi="Cambria Math"/>
+                <w:sz w:val="28"/>
+                <w:szCs w:val="28"/>
+                <w:lang w:val="uk-UA"/>
+              </w:rPr>
+              <m:t>∞</m:t>
+            </m:r>
+          </m:sup>
+          <m:e>
+            <m:r>
+              <w:rPr>
+                <w:rFonts w:ascii="Cambria Math" w:hAnsi="Cambria Math"/>
+                <w:sz w:val="28"/>
+                <w:szCs w:val="28"/>
+                <w:lang w:val="uk-UA"/>
+              </w:rPr>
+              <m:t>f</m:t>
+            </m:r>
+            <m:d>
+              <m:dPr>
+                <m:ctrlPr>
+                  <w:rPr>
+                    <w:rFonts w:ascii="Cambria Math" w:hAnsi="Cambria Math"/>
+                    <w:i/>
+                    <w:sz w:val="28"/>
+                    <w:szCs w:val="28"/>
+                    <w:lang w:val="uk-UA"/>
+                  </w:rPr>
+                </m:ctrlPr>
+              </m:dPr>
+              <m:e>
+                <m:r>
+                  <w:rPr>
+                    <w:rFonts w:ascii="Cambria Math" w:hAnsi="Cambria Math"/>
+                    <w:sz w:val="28"/>
+                    <w:szCs w:val="28"/>
+                    <w:lang w:val="uk-UA"/>
+                  </w:rPr>
+                  <m:t>x</m:t>
+                </m:r>
+              </m:e>
+            </m:d>
+          </m:e>
+        </m:nary>
+        <m:r>
+          <w:rPr>
+            <w:rFonts w:ascii="Cambria Math" w:eastAsiaTheme="minorEastAsia" w:hAnsi="Cambria Math"/>
+            <w:sz w:val="28"/>
+            <w:szCs w:val="28"/>
+            <w:lang w:val="uk-UA"/>
+          </w:rPr>
+          <m:t>dx</m:t>
+        </m:r>
+        <m:r>
+          <w:rPr>
+            <w:rFonts w:ascii="Cambria Math" w:eastAsiaTheme="minorEastAsia" w:hAnsi="Cambria Math"/>
+            <w:sz w:val="28"/>
+            <w:szCs w:val="28"/>
+            <w:lang w:val="uk-UA"/>
+          </w:rPr>
+          <m:t>&lt;</m:t>
+        </m:r>
+        <m:nary>
+          <m:naryPr>
+            <m:limLoc m:val="subSup"/>
+            <m:ctrlPr>
+              <w:rPr>
+                <w:rFonts w:ascii="Cambria Math" w:hAnsi="Cambria Math"/>
+                <w:i/>
+                <w:sz w:val="28"/>
+                <w:szCs w:val="28"/>
+                <w:lang w:val="uk-UA"/>
+              </w:rPr>
+            </m:ctrlPr>
+          </m:naryPr>
+          <m:sub>
+            <m:r>
+              <w:rPr>
+                <w:rFonts w:ascii="Cambria Math" w:hAnsi="Cambria Math"/>
+                <w:sz w:val="28"/>
+                <w:szCs w:val="28"/>
+                <w:lang w:val="uk-UA"/>
+              </w:rPr>
+              <m:t>a</m:t>
+            </m:r>
+          </m:sub>
+          <m:sup>
+            <m:r>
+              <w:rPr>
+                <w:rFonts w:ascii="Cambria Math" w:hAnsi="Cambria Math"/>
+                <w:sz w:val="28"/>
+                <w:szCs w:val="28"/>
+                <w:lang w:val="uk-UA"/>
+              </w:rPr>
+              <m:t>∞</m:t>
+            </m:r>
+          </m:sup>
+          <m:e>
+            <m:d>
+              <m:dPr>
+                <m:begChr m:val="|"/>
+                <m:endChr m:val="|"/>
+                <m:ctrlPr>
+                  <w:rPr>
+                    <w:rFonts w:ascii="Cambria Math" w:hAnsi="Cambria Math"/>
+                    <w:i/>
+                    <w:sz w:val="28"/>
+                    <w:szCs w:val="28"/>
+                    <w:lang w:val="uk-UA"/>
+                  </w:rPr>
+                </m:ctrlPr>
+              </m:dPr>
+              <m:e>
+                <m:r>
+                  <w:rPr>
+                    <w:rFonts w:ascii="Cambria Math" w:hAnsi="Cambria Math"/>
+                    <w:sz w:val="28"/>
+                    <w:szCs w:val="28"/>
+                    <w:lang w:val="uk-UA"/>
+                  </w:rPr>
+                  <m:t>f</m:t>
+                </m:r>
+                <m:d>
+                  <m:dPr>
+                    <m:ctrlPr>
+                      <w:rPr>
+                        <w:rFonts w:ascii="Cambria Math" w:hAnsi="Cambria Math"/>
+                        <w:i/>
+                        <w:sz w:val="28"/>
+                        <w:szCs w:val="28"/>
+                        <w:lang w:val="uk-UA"/>
+                      </w:rPr>
+                    </m:ctrlPr>
+                  </m:dPr>
+                  <m:e>
+                    <m:r>
+                      <w:rPr>
+                        <w:rFonts w:ascii="Cambria Math" w:hAnsi="Cambria Math"/>
+                        <w:sz w:val="28"/>
+                        <w:szCs w:val="28"/>
+                        <w:lang w:val="uk-UA"/>
+                      </w:rPr>
+                      <m:t>x</m:t>
+                    </m:r>
+                  </m:e>
+                </m:d>
+              </m:e>
+            </m:d>
+          </m:e>
+        </m:nary>
+        <m:r>
+          <w:rPr>
+            <w:rFonts w:ascii="Cambria Math" w:eastAsiaTheme="minorEastAsia" w:hAnsi="Cambria Math"/>
+            <w:sz w:val="28"/>
+            <w:szCs w:val="28"/>
+            <w:lang w:val="uk-UA"/>
+          </w:rPr>
+          <m:t>dx</m:t>
+        </m:r>
+        <m:r>
+          <w:rPr>
+            <w:rFonts w:ascii="Cambria Math" w:eastAsiaTheme="minorEastAsia" w:hAnsi="Cambria Math"/>
+            <w:sz w:val="28"/>
+            <w:szCs w:val="28"/>
+            <w:lang w:val="uk-UA"/>
+          </w:rPr>
+          <m:t>=</m:t>
+        </m:r>
+        <m:nary>
+          <m:naryPr>
+            <m:limLoc m:val="subSup"/>
+            <m:ctrlPr>
+              <w:rPr>
+                <w:rFonts w:ascii="Cambria Math" w:hAnsi="Cambria Math"/>
+                <w:i/>
+                <w:sz w:val="28"/>
+                <w:szCs w:val="28"/>
+                <w:lang w:val="uk-UA"/>
+              </w:rPr>
+            </m:ctrlPr>
+          </m:naryPr>
+          <m:sub>
+            <m:r>
+              <w:rPr>
+                <w:rFonts w:ascii="Cambria Math" w:hAnsi="Cambria Math"/>
+                <w:sz w:val="28"/>
+                <w:szCs w:val="28"/>
+                <w:lang w:val="uk-UA"/>
+              </w:rPr>
+              <m:t>a</m:t>
+            </m:r>
+          </m:sub>
+          <m:sup>
+            <m:r>
+              <w:rPr>
+                <w:rFonts w:ascii="Cambria Math" w:hAnsi="Cambria Math"/>
+                <w:sz w:val="28"/>
+                <w:szCs w:val="28"/>
+                <w:lang w:val="uk-UA"/>
+              </w:rPr>
+              <m:t>∞</m:t>
+            </m:r>
+          </m:sup>
+          <m:e>
+            <m:d>
+              <m:dPr>
+                <m:begChr m:val="|"/>
+                <m:endChr m:val="|"/>
+                <m:ctrlPr>
+                  <w:rPr>
+                    <w:rFonts w:ascii="Cambria Math" w:hAnsi="Cambria Math"/>
+                    <w:i/>
+                    <w:sz w:val="28"/>
+                    <w:szCs w:val="28"/>
+                    <w:lang w:val="uk-UA"/>
+                  </w:rPr>
+                </m:ctrlPr>
+              </m:dPr>
+              <m:e>
+                <m:sSup>
+                  <m:sSupPr>
+                    <m:ctrlPr>
+                      <w:rPr>
+                        <w:rFonts w:ascii="Cambria Math" w:hAnsi="Cambria Math"/>
+                        <w:i/>
+                        <w:sz w:val="28"/>
+                        <w:szCs w:val="28"/>
+                        <w:lang w:val="uk-UA"/>
+                      </w:rPr>
+                    </m:ctrlPr>
+                  </m:sSupPr>
+                  <m:e>
+                    <m:r>
+                      <w:rPr>
+                        <w:rFonts w:ascii="Cambria Math" w:hAnsi="Cambria Math"/>
+                        <w:sz w:val="28"/>
+                        <w:szCs w:val="28"/>
+                        <w:lang w:val="uk-UA"/>
+                      </w:rPr>
+                      <m:t>e</m:t>
+                    </m:r>
+                  </m:e>
+                  <m:sup>
+                    <m:r>
+                      <w:rPr>
+                        <w:rFonts w:ascii="Cambria Math" w:hAnsi="Cambria Math"/>
+                        <w:sz w:val="28"/>
+                        <w:szCs w:val="28"/>
+                        <w:lang w:val="uk-UA"/>
+                      </w:rPr>
+                      <m:t>-2x</m:t>
+                    </m:r>
+                  </m:sup>
+                </m:sSup>
+                <m:r>
+                  <m:rPr>
+                    <m:sty m:val="p"/>
+                  </m:rPr>
+                  <w:rPr>
+                    <w:rFonts w:ascii="Cambria Math" w:hAnsi="Cambria Math"/>
+                    <w:sz w:val="28"/>
+                    <w:szCs w:val="28"/>
+                    <w:lang w:val="uk-UA"/>
+                  </w:rPr>
+                  <m:t>sin⁡</m:t>
+                </m:r>
+                <m:r>
+                  <w:rPr>
+                    <w:rFonts w:ascii="Cambria Math" w:hAnsi="Cambria Math"/>
+                    <w:sz w:val="28"/>
+                    <w:szCs w:val="28"/>
+                    <w:lang w:val="uk-UA"/>
+                  </w:rPr>
+                  <m:t>(2x)</m:t>
+                </m:r>
+              </m:e>
+            </m:d>
+          </m:e>
+        </m:nary>
+        <m:r>
+          <w:rPr>
+            <w:rFonts w:ascii="Cambria Math" w:eastAsiaTheme="minorEastAsia" w:hAnsi="Cambria Math"/>
+            <w:sz w:val="28"/>
+            <w:szCs w:val="28"/>
+            <w:lang w:val="uk-UA"/>
+          </w:rPr>
+          <m:t>dx</m:t>
+        </m:r>
+        <m:r>
+          <w:rPr>
+            <w:rFonts w:ascii="Cambria Math" w:eastAsiaTheme="minorEastAsia" w:hAnsi="Cambria Math"/>
+            <w:sz w:val="28"/>
+            <w:szCs w:val="28"/>
+            <w:lang w:val="uk-UA"/>
+          </w:rPr>
+          <m:t>&lt;</m:t>
+        </m:r>
+        <m:nary>
+          <m:naryPr>
+            <m:limLoc m:val="subSup"/>
+            <m:ctrlPr>
+              <w:rPr>
+                <w:rFonts w:ascii="Cambria Math" w:hAnsi="Cambria Math"/>
+                <w:i/>
+                <w:sz w:val="28"/>
+                <w:szCs w:val="28"/>
+                <w:lang w:val="uk-UA"/>
+              </w:rPr>
+            </m:ctrlPr>
+          </m:naryPr>
+          <m:sub>
+            <m:r>
+              <w:rPr>
+                <w:rFonts w:ascii="Cambria Math" w:hAnsi="Cambria Math"/>
+                <w:sz w:val="28"/>
+                <w:szCs w:val="28"/>
+                <w:lang w:val="uk-UA"/>
+              </w:rPr>
+              <m:t>a</m:t>
+            </m:r>
+          </m:sub>
+          <m:sup>
+            <m:r>
+              <w:rPr>
+                <w:rFonts w:ascii="Cambria Math" w:hAnsi="Cambria Math"/>
+                <w:sz w:val="28"/>
+                <w:szCs w:val="28"/>
+                <w:lang w:val="uk-UA"/>
+              </w:rPr>
+              <m:t>∞</m:t>
+            </m:r>
+          </m:sup>
+          <m:e>
+            <m:d>
+              <m:dPr>
+                <m:begChr m:val="|"/>
+                <m:endChr m:val="|"/>
+                <m:ctrlPr>
+                  <w:rPr>
+                    <w:rFonts w:ascii="Cambria Math" w:hAnsi="Cambria Math"/>
+                    <w:i/>
+                    <w:sz w:val="28"/>
+                    <w:szCs w:val="28"/>
+                    <w:lang w:val="uk-UA"/>
+                  </w:rPr>
+                </m:ctrlPr>
+              </m:dPr>
+              <m:e>
+                <m:sSup>
+                  <m:sSupPr>
+                    <m:ctrlPr>
+                      <w:rPr>
+                        <w:rFonts w:ascii="Cambria Math" w:hAnsi="Cambria Math"/>
+                        <w:i/>
+                        <w:sz w:val="28"/>
+                        <w:szCs w:val="28"/>
+                        <w:lang w:val="uk-UA"/>
+                      </w:rPr>
+                    </m:ctrlPr>
+                  </m:sSupPr>
+                  <m:e>
+                    <m:r>
+                      <w:rPr>
+                        <w:rFonts w:ascii="Cambria Math" w:hAnsi="Cambria Math"/>
+                        <w:sz w:val="28"/>
+                        <w:szCs w:val="28"/>
+                        <w:lang w:val="uk-UA"/>
+                      </w:rPr>
+                      <m:t>e</m:t>
+                    </m:r>
+                  </m:e>
+                  <m:sup>
+                    <m:r>
+                      <w:rPr>
+                        <w:rFonts w:ascii="Cambria Math" w:hAnsi="Cambria Math"/>
+                        <w:sz w:val="28"/>
+                        <w:szCs w:val="28"/>
+                        <w:lang w:val="uk-UA"/>
+                      </w:rPr>
+                      <m:t>-2x</m:t>
+                    </m:r>
+                  </m:sup>
+                </m:sSup>
+              </m:e>
+            </m:d>
+          </m:e>
+        </m:nary>
+        <m:r>
+          <w:rPr>
+            <w:rFonts w:ascii="Cambria Math" w:eastAsiaTheme="minorEastAsia" w:hAnsi="Cambria Math"/>
+            <w:sz w:val="28"/>
+            <w:szCs w:val="28"/>
+            <w:lang w:val="uk-UA"/>
+          </w:rPr>
+          <m:t>dx</m:t>
+        </m:r>
+        <m:r>
+          <w:rPr>
+            <w:rFonts w:ascii="Cambria Math" w:eastAsiaTheme="minorEastAsia" w:hAnsi="Cambria Math"/>
+            <w:sz w:val="28"/>
+            <w:szCs w:val="28"/>
+            <w:lang w:val="uk-UA"/>
+          </w:rPr>
+          <m:t>=</m:t>
+        </m:r>
+        <m:f>
+          <m:fPr>
+            <m:ctrlPr>
+              <w:rPr>
+                <w:rFonts w:ascii="Cambria Math" w:eastAsiaTheme="minorEastAsia" w:hAnsi="Cambria Math"/>
+                <w:i/>
+                <w:sz w:val="28"/>
+                <w:szCs w:val="28"/>
+                <w:lang w:val="uk-UA"/>
+              </w:rPr>
+            </m:ctrlPr>
+          </m:fPr>
+          <m:num>
+            <m:r>
+              <w:rPr>
+                <w:rFonts w:ascii="Cambria Math" w:eastAsiaTheme="minorEastAsia" w:hAnsi="Cambria Math"/>
+                <w:sz w:val="28"/>
+                <w:szCs w:val="28"/>
+                <w:lang w:val="uk-UA"/>
+              </w:rPr>
+              <m:t>1</m:t>
+            </m:r>
+          </m:num>
+          <m:den>
+            <m:r>
+              <w:rPr>
+                <w:rFonts w:ascii="Cambria Math" w:eastAsiaTheme="minorEastAsia" w:hAnsi="Cambria Math"/>
+                <w:sz w:val="28"/>
+                <w:szCs w:val="28"/>
+                <w:lang w:val="uk-UA"/>
+              </w:rPr>
+              <m:t>2</m:t>
+            </m:r>
+          </m:den>
+        </m:f>
+        <m:sSup>
+          <m:sSupPr>
+            <m:ctrlPr>
+              <w:rPr>
+                <w:rFonts w:ascii="Cambria Math" w:eastAsiaTheme="minorEastAsia" w:hAnsi="Cambria Math"/>
+                <w:i/>
+                <w:sz w:val="28"/>
+                <w:szCs w:val="28"/>
+                <w:lang w:val="uk-UA"/>
+              </w:rPr>
+            </m:ctrlPr>
+          </m:sSupPr>
+          <m:e>
+            <m:r>
+              <w:rPr>
+                <w:rFonts w:ascii="Cambria Math" w:eastAsiaTheme="minorEastAsia" w:hAnsi="Cambria Math"/>
+                <w:sz w:val="28"/>
+                <w:szCs w:val="28"/>
+                <w:lang w:val="uk-UA"/>
+              </w:rPr>
+              <m:t>e</m:t>
+            </m:r>
+          </m:e>
+          <m:sup>
+            <m:r>
+              <w:rPr>
+                <w:rFonts w:ascii="Cambria Math" w:eastAsiaTheme="minorEastAsia" w:hAnsi="Cambria Math"/>
+                <w:sz w:val="28"/>
+                <w:szCs w:val="28"/>
+                <w:lang w:val="uk-UA"/>
+              </w:rPr>
+              <m:t>-2a</m:t>
+            </m:r>
+          </m:sup>
+        </m:sSup>
+      </m:oMath>
+      <w:r>
+        <w:rPr>
+          <w:rFonts w:eastAsiaTheme="minorEastAsia"/>
+          <w:sz w:val="28"/>
+          <w:szCs w:val="28"/>
+          <w:lang w:val="uk-UA"/>
+        </w:rPr>
+        <w:t>, то маємо:</w:t>
+      </w:r>
+    </w:p>
+    <w:p>
+      <w:pPr>
+        <w:ind w:firstLine="720"/>
         <w:rPr>
           <w:rFonts w:eastAsiaTheme="minorEastAsia"/>
           <w:i/>
           <w:sz w:val="28"/>
           <w:szCs w:val="28"/>
-          <w:lang w:val="ru-RU"/>
-        </w:rPr>
-      </w:pPr>
-      <w:r>
-        <w:rPr>
-          <w:rFonts w:eastAsiaTheme="minorEastAsia"/>
-          <w:b/>
-          <w:sz w:val="32"/>
-          <w:szCs w:val="32"/>
-          <w:lang w:val="ru-RU"/>
-        </w:rPr>
-        <w:lastRenderedPageBreak/>
-        <w:t>Приклади роботи програми</w:t>
-      </w:r>
+          <w:lang w:val="uk-UA"/>
+        </w:rPr>
+      </w:pPr>
+      <m:oMathPara>
+        <m:oMath>
+          <m:f>
+            <m:fPr>
+              <m:ctrlPr>
+                <w:rPr>
+                  <w:rFonts w:ascii="Cambria Math" w:eastAsiaTheme="minorEastAsia" w:hAnsi="Cambria Math"/>
+                  <w:i/>
+                  <w:sz w:val="28"/>
+                  <w:szCs w:val="28"/>
+                  <w:lang w:val="uk-UA"/>
+                </w:rPr>
+              </m:ctrlPr>
+            </m:fPr>
+            <m:num>
+              <m:r>
+                <w:rPr>
+                  <w:rFonts w:ascii="Cambria Math" w:eastAsiaTheme="minorEastAsia" w:hAnsi="Cambria Math"/>
+                  <w:sz w:val="28"/>
+                  <w:szCs w:val="28"/>
+                  <w:lang w:val="uk-UA"/>
+                </w:rPr>
+                <m:t>1</m:t>
+              </m:r>
+            </m:num>
+            <m:den>
+              <m:r>
+                <w:rPr>
+                  <w:rFonts w:ascii="Cambria Math" w:eastAsiaTheme="minorEastAsia" w:hAnsi="Cambria Math"/>
+                  <w:sz w:val="28"/>
+                  <w:szCs w:val="28"/>
+                  <w:lang w:val="uk-UA"/>
+                </w:rPr>
+                <m:t>2</m:t>
+              </m:r>
+            </m:den>
+          </m:f>
+          <m:sSup>
+            <m:sSupPr>
+              <m:ctrlPr>
+                <w:rPr>
+                  <w:rFonts w:ascii="Cambria Math" w:eastAsiaTheme="minorEastAsia" w:hAnsi="Cambria Math"/>
+                  <w:i/>
+                  <w:sz w:val="28"/>
+                  <w:szCs w:val="28"/>
+                  <w:lang w:val="uk-UA"/>
+                </w:rPr>
+              </m:ctrlPr>
+            </m:sSupPr>
+            <m:e>
+              <m:r>
+                <w:rPr>
+                  <w:rFonts w:ascii="Cambria Math" w:eastAsiaTheme="minorEastAsia" w:hAnsi="Cambria Math"/>
+                  <w:sz w:val="28"/>
+                  <w:szCs w:val="28"/>
+                  <w:lang w:val="uk-UA"/>
+                </w:rPr>
+                <m:t>e</m:t>
+              </m:r>
+            </m:e>
+            <m:sup>
+              <m:r>
+                <w:rPr>
+                  <w:rFonts w:ascii="Cambria Math" w:eastAsiaTheme="minorEastAsia" w:hAnsi="Cambria Math"/>
+                  <w:sz w:val="28"/>
+                  <w:szCs w:val="28"/>
+                  <w:lang w:val="uk-UA"/>
+                </w:rPr>
+                <m:t>-2a</m:t>
+              </m:r>
+            </m:sup>
+          </m:sSup>
+          <m:r>
+            <w:rPr>
+              <w:rFonts w:ascii="Cambria Math" w:eastAsiaTheme="minorEastAsia" w:hAnsi="Cambria Math"/>
+              <w:sz w:val="28"/>
+              <w:szCs w:val="28"/>
+              <w:lang w:val="uk-UA"/>
+            </w:rPr>
+            <m:t>&lt;</m:t>
+          </m:r>
+          <m:f>
+            <m:fPr>
+              <m:ctrlPr>
+                <w:rPr>
+                  <w:rFonts w:ascii="Cambria Math" w:eastAsiaTheme="minorEastAsia" w:hAnsi="Cambria Math"/>
+                  <w:i/>
+                  <w:sz w:val="28"/>
+                  <w:szCs w:val="28"/>
+                  <w:lang w:val="uk-UA"/>
+                </w:rPr>
+              </m:ctrlPr>
+            </m:fPr>
+            <m:num>
+              <m:r>
+                <w:rPr>
+                  <w:rFonts w:ascii="Cambria Math" w:eastAsiaTheme="minorEastAsia" w:hAnsi="Cambria Math"/>
+                  <w:sz w:val="28"/>
+                  <w:szCs w:val="28"/>
+                  <w:lang w:val="uk-UA"/>
+                </w:rPr>
+                <m:t>ε</m:t>
+              </m:r>
+            </m:num>
+            <m:den>
+              <m:r>
+                <w:rPr>
+                  <w:rFonts w:ascii="Cambria Math" w:eastAsiaTheme="minorEastAsia" w:hAnsi="Cambria Math"/>
+                  <w:sz w:val="28"/>
+                  <w:szCs w:val="28"/>
+                  <w:lang w:val="uk-UA"/>
+                </w:rPr>
+                <m:t>2</m:t>
+              </m:r>
+            </m:den>
+          </m:f>
+        </m:oMath>
+      </m:oMathPara>
     </w:p>
     <w:p>
       <w:pPr>
         <w:ind w:firstLine="720"/>
         <w:rPr>
           <w:rFonts w:eastAsiaTheme="minorEastAsia"/>
-          <w:sz w:val="28"/>
-          <w:szCs w:val="28"/>
-          <w:lang w:val="ru-RU"/>
+          <w:i/>
+          <w:sz w:val="28"/>
+          <w:szCs w:val="28"/>
+          <w:lang w:val="uk-UA"/>
+        </w:rPr>
+      </w:pPr>
+      <m:oMathPara>
+        <m:oMath>
+          <m:sSup>
+            <m:sSupPr>
+              <m:ctrlPr>
+                <w:rPr>
+                  <w:rFonts w:ascii="Cambria Math" w:eastAsiaTheme="minorEastAsia" w:hAnsi="Cambria Math"/>
+                  <w:i/>
+                  <w:sz w:val="28"/>
+                  <w:szCs w:val="28"/>
+                  <w:lang w:val="uk-UA"/>
+                </w:rPr>
+              </m:ctrlPr>
+            </m:sSupPr>
+            <m:e>
+              <m:r>
+                <w:rPr>
+                  <w:rFonts w:ascii="Cambria Math" w:eastAsiaTheme="minorEastAsia" w:hAnsi="Cambria Math"/>
+                  <w:sz w:val="28"/>
+                  <w:szCs w:val="28"/>
+                  <w:lang w:val="uk-UA"/>
+                </w:rPr>
+                <m:t>e</m:t>
+              </m:r>
+            </m:e>
+            <m:sup>
+              <m:r>
+                <w:rPr>
+                  <w:rFonts w:ascii="Cambria Math" w:eastAsiaTheme="minorEastAsia" w:hAnsi="Cambria Math"/>
+                  <w:sz w:val="28"/>
+                  <w:szCs w:val="28"/>
+                  <w:lang w:val="uk-UA"/>
+                </w:rPr>
+                <m:t>-2a</m:t>
+              </m:r>
+            </m:sup>
+          </m:sSup>
+          <m:r>
+            <w:rPr>
+              <w:rFonts w:ascii="Cambria Math" w:eastAsiaTheme="minorEastAsia" w:hAnsi="Cambria Math"/>
+              <w:sz w:val="28"/>
+              <w:szCs w:val="28"/>
+              <w:lang w:val="uk-UA"/>
+            </w:rPr>
+            <m:t>&lt;ε</m:t>
+          </m:r>
+        </m:oMath>
+      </m:oMathPara>
+    </w:p>
+    <w:p>
+      <w:pPr>
+        <w:ind w:firstLine="720"/>
+        <w:rPr>
+          <w:rFonts w:eastAsiaTheme="minorEastAsia"/>
+          <w:i/>
+          <w:sz w:val="28"/>
+          <w:szCs w:val="28"/>
+          <w:lang w:val="uk-UA"/>
         </w:rPr>
       </w:pPr>
       <m:oMathPara>
         <m:oMath>
           <m:r>
             <w:rPr>
-              <w:rFonts w:ascii="Cambria Math" w:hAnsi="Cambria Math"/>
+              <w:rFonts w:ascii="Cambria Math" w:eastAsiaTheme="minorEastAsia" w:hAnsi="Cambria Math"/>
               <w:sz w:val="28"/>
               <w:szCs w:val="28"/>
               <w:lang w:val="uk-UA"/>
             </w:rPr>
-            <m:t>ρ=1</m:t>
+            <m:t>-2a</m:t>
           </m:r>
           <m:r>
             <w:rPr>
@@ -2052,19 +3125,507 @@
               <w:szCs w:val="28"/>
               <w:lang w:val="uk-UA"/>
             </w:rPr>
-            <m:t>,m=20</m:t>
+            <m:t>&lt;</m:t>
+          </m:r>
+          <m:r>
+            <m:rPr>
+              <m:sty m:val="p"/>
+            </m:rPr>
+            <w:rPr>
+              <w:rFonts w:ascii="Cambria Math" w:eastAsiaTheme="minorEastAsia" w:hAnsi="Cambria Math"/>
+              <w:sz w:val="28"/>
+              <w:szCs w:val="28"/>
+              <w:lang w:val="uk-UA"/>
+            </w:rPr>
+            <m:t>ln⁡</m:t>
+          </m:r>
+          <m:r>
+            <w:rPr>
+              <w:rFonts w:ascii="Cambria Math" w:eastAsiaTheme="minorEastAsia" w:hAnsi="Cambria Math"/>
+              <w:sz w:val="28"/>
+              <w:szCs w:val="28"/>
+              <w:lang w:val="uk-UA"/>
+            </w:rPr>
+            <m:t>ε</m:t>
           </m:r>
         </m:oMath>
       </m:oMathPara>
     </w:p>
     <w:p>
       <w:pPr>
+        <w:ind w:firstLine="720"/>
+        <w:rPr>
+          <w:rFonts w:eastAsiaTheme="minorEastAsia"/>
+          <w:i/>
+          <w:sz w:val="28"/>
+          <w:szCs w:val="28"/>
+          <w:lang w:val="uk-UA"/>
+        </w:rPr>
+      </w:pPr>
+      <m:oMathPara>
+        <m:oMath>
+          <m:r>
+            <w:rPr>
+              <w:rFonts w:ascii="Cambria Math" w:eastAsiaTheme="minorEastAsia" w:hAnsi="Cambria Math"/>
+              <w:sz w:val="28"/>
+              <w:szCs w:val="28"/>
+              <w:lang w:val="uk-UA"/>
+            </w:rPr>
+            <m:t>a</m:t>
+          </m:r>
+          <m:r>
+            <w:rPr>
+              <w:rFonts w:ascii="Cambria Math" w:eastAsiaTheme="minorEastAsia" w:hAnsi="Cambria Math"/>
+              <w:sz w:val="28"/>
+              <w:szCs w:val="28"/>
+              <w:lang w:val="uk-UA"/>
+            </w:rPr>
+            <m:t>&gt;</m:t>
+          </m:r>
+          <m:f>
+            <m:fPr>
+              <m:ctrlPr>
+                <w:rPr>
+                  <w:rFonts w:ascii="Cambria Math" w:eastAsiaTheme="minorEastAsia" w:hAnsi="Cambria Math"/>
+                  <w:i/>
+                  <w:sz w:val="28"/>
+                  <w:szCs w:val="28"/>
+                  <w:lang w:val="uk-UA"/>
+                </w:rPr>
+              </m:ctrlPr>
+            </m:fPr>
+            <m:num>
+              <m:r>
+                <w:rPr>
+                  <w:rFonts w:ascii="Cambria Math" w:eastAsiaTheme="minorEastAsia" w:hAnsi="Cambria Math"/>
+                  <w:sz w:val="28"/>
+                  <w:szCs w:val="28"/>
+                  <w:lang w:val="uk-UA"/>
+                </w:rPr>
+                <m:t>1</m:t>
+              </m:r>
+            </m:num>
+            <m:den>
+              <m:r>
+                <w:rPr>
+                  <w:rFonts w:ascii="Cambria Math" w:eastAsiaTheme="minorEastAsia" w:hAnsi="Cambria Math"/>
+                  <w:sz w:val="28"/>
+                  <w:szCs w:val="28"/>
+                  <w:lang w:val="uk-UA"/>
+                </w:rPr>
+                <m:t>2</m:t>
+              </m:r>
+            </m:den>
+          </m:f>
+          <m:r>
+            <m:rPr>
+              <m:sty m:val="p"/>
+            </m:rPr>
+            <w:rPr>
+              <w:rFonts w:ascii="Cambria Math" w:eastAsiaTheme="minorEastAsia" w:hAnsi="Cambria Math"/>
+              <w:sz w:val="28"/>
+              <w:szCs w:val="28"/>
+              <w:lang w:val="uk-UA"/>
+            </w:rPr>
+            <m:t>ln⁡</m:t>
+          </m:r>
+          <m:r>
+            <w:rPr>
+              <w:rFonts w:ascii="Cambria Math" w:eastAsiaTheme="minorEastAsia" w:hAnsi="Cambria Math"/>
+              <w:sz w:val="28"/>
+              <w:szCs w:val="28"/>
+              <w:lang w:val="uk-UA"/>
+            </w:rPr>
+            <m:t>ε</m:t>
+          </m:r>
+        </m:oMath>
+      </m:oMathPara>
+    </w:p>
+    <w:p>
+      <w:pPr>
+        <w:ind w:firstLine="720"/>
+        <w:rPr>
+          <w:rFonts w:eastAsiaTheme="minorEastAsia"/>
+          <w:i/>
+          <w:sz w:val="28"/>
+          <w:szCs w:val="28"/>
+          <w:lang w:val="uk-UA"/>
+        </w:rPr>
+      </w:pPr>
+    </w:p>
+    <w:p>
+      <w:pPr>
+        <w:ind w:firstLine="720"/>
+        <w:rPr>
+          <w:rFonts w:eastAsiaTheme="minorEastAsia"/>
+          <w:i/>
+          <w:sz w:val="28"/>
+          <w:szCs w:val="28"/>
+          <w:lang w:val="uk-UA"/>
+        </w:rPr>
+      </w:pPr>
+      <w:r>
+        <w:rPr>
+          <w:rFonts w:eastAsiaTheme="minorEastAsia"/>
+          <w:sz w:val="28"/>
+          <w:szCs w:val="28"/>
+          <w:lang w:val="uk-UA"/>
+        </w:rPr>
+        <w:t xml:space="preserve">Отримали, що для заданого значення </w:t>
+      </w:r>
+      <m:oMath>
+        <m:r>
+          <w:rPr>
+            <w:rFonts w:ascii="Cambria Math" w:eastAsiaTheme="minorEastAsia" w:hAnsi="Cambria Math"/>
+            <w:sz w:val="28"/>
+            <w:szCs w:val="28"/>
+            <w:lang w:val="uk-UA"/>
+          </w:rPr>
+          <m:t>ε</m:t>
+        </m:r>
+      </m:oMath>
+      <w:r>
+        <w:rPr>
+          <w:rFonts w:eastAsiaTheme="minorEastAsia"/>
+          <w:sz w:val="28"/>
+          <w:szCs w:val="28"/>
+          <w:lang w:val="uk-UA"/>
+        </w:rPr>
+        <w:t xml:space="preserve"> нам достатньо взяти  </w:t>
+      </w:r>
+      <m:oMath>
+        <m:r>
+          <w:rPr>
+            <w:rFonts w:ascii="Cambria Math" w:eastAsiaTheme="minorEastAsia" w:hAnsi="Cambria Math"/>
+            <w:sz w:val="28"/>
+            <w:szCs w:val="28"/>
+            <w:lang w:val="uk-UA"/>
+          </w:rPr>
+          <m:t>a</m:t>
+        </m:r>
+        <m:r>
+          <w:rPr>
+            <w:rFonts w:ascii="Cambria Math" w:eastAsiaTheme="minorEastAsia" w:hAnsi="Cambria Math"/>
+            <w:sz w:val="28"/>
+            <w:szCs w:val="28"/>
+            <w:lang w:val="uk-UA"/>
+          </w:rPr>
+          <m:t>=</m:t>
+        </m:r>
+        <m:f>
+          <m:fPr>
+            <m:ctrlPr>
+              <w:rPr>
+                <w:rFonts w:ascii="Cambria Math" w:eastAsiaTheme="minorEastAsia" w:hAnsi="Cambria Math"/>
+                <w:i/>
+                <w:sz w:val="28"/>
+                <w:szCs w:val="28"/>
+                <w:lang w:val="uk-UA"/>
+              </w:rPr>
+            </m:ctrlPr>
+          </m:fPr>
+          <m:num>
+            <m:r>
+              <w:rPr>
+                <w:rFonts w:ascii="Cambria Math" w:eastAsiaTheme="minorEastAsia" w:hAnsi="Cambria Math"/>
+                <w:sz w:val="28"/>
+                <w:szCs w:val="28"/>
+                <w:lang w:val="uk-UA"/>
+              </w:rPr>
+              <m:t>1</m:t>
+            </m:r>
+          </m:num>
+          <m:den>
+            <m:r>
+              <w:rPr>
+                <w:rFonts w:ascii="Cambria Math" w:eastAsiaTheme="minorEastAsia" w:hAnsi="Cambria Math"/>
+                <w:sz w:val="28"/>
+                <w:szCs w:val="28"/>
+                <w:lang w:val="uk-UA"/>
+              </w:rPr>
+              <m:t>2</m:t>
+            </m:r>
+          </m:den>
+        </m:f>
+        <m:r>
+          <m:rPr>
+            <m:sty m:val="p"/>
+          </m:rPr>
+          <w:rPr>
+            <w:rFonts w:ascii="Cambria Math" w:eastAsiaTheme="minorEastAsia" w:hAnsi="Cambria Math"/>
+            <w:sz w:val="28"/>
+            <w:szCs w:val="28"/>
+            <w:lang w:val="uk-UA"/>
+          </w:rPr>
+          <m:t>ln⁡</m:t>
+        </m:r>
+        <m:r>
+          <w:rPr>
+            <w:rFonts w:ascii="Cambria Math" w:eastAsiaTheme="minorEastAsia" w:hAnsi="Cambria Math"/>
+            <w:sz w:val="28"/>
+            <w:szCs w:val="28"/>
+            <w:lang w:val="uk-UA"/>
+          </w:rPr>
+          <m:t>ε</m:t>
+        </m:r>
+      </m:oMath>
+      <w:r>
+        <w:rPr>
+          <w:rFonts w:eastAsiaTheme="minorEastAsia"/>
+          <w:sz w:val="28"/>
+          <w:szCs w:val="28"/>
+          <w:lang w:val="uk-UA"/>
+        </w:rPr>
+        <w:t>.</w:t>
+      </w:r>
+    </w:p>
+    <w:p>
+      <w:pPr>
+        <w:ind w:firstLine="720"/>
+        <w:rPr>
+          <w:rFonts w:eastAsiaTheme="minorEastAsia"/>
+          <w:sz w:val="28"/>
+          <w:szCs w:val="28"/>
+          <w:lang w:val="uk-UA"/>
+        </w:rPr>
+      </w:pPr>
+    </w:p>
+    <w:p>
+      <w:pPr>
+        <w:rPr>
+          <w:rFonts w:eastAsiaTheme="minorEastAsia"/>
+          <w:b/>
+          <w:sz w:val="32"/>
+          <w:szCs w:val="32"/>
+          <w:lang w:val="uk-UA"/>
+        </w:rPr>
+      </w:pPr>
+    </w:p>
+    <w:p>
+      <w:pPr>
+        <w:rPr>
+          <w:rFonts w:eastAsiaTheme="minorEastAsia"/>
+          <w:b/>
+          <w:sz w:val="32"/>
+          <w:szCs w:val="32"/>
+          <w:lang w:val="uk-UA"/>
+        </w:rPr>
+      </w:pPr>
+    </w:p>
+    <w:p>
+      <w:pPr>
+        <w:rPr>
+          <w:rFonts w:eastAsiaTheme="minorEastAsia"/>
+          <w:b/>
+          <w:sz w:val="32"/>
+          <w:szCs w:val="32"/>
+          <w:lang w:val="uk-UA"/>
+        </w:rPr>
+      </w:pPr>
+    </w:p>
+    <w:p>
+      <w:pPr>
+        <w:rPr>
+          <w:rFonts w:eastAsiaTheme="minorEastAsia"/>
+          <w:b/>
+          <w:sz w:val="32"/>
+          <w:szCs w:val="32"/>
+          <w:lang w:val="uk-UA"/>
+        </w:rPr>
+      </w:pPr>
+    </w:p>
+    <w:p>
+      <w:pPr>
+        <w:rPr>
+          <w:rFonts w:eastAsiaTheme="minorEastAsia"/>
+          <w:b/>
+          <w:sz w:val="32"/>
+          <w:szCs w:val="32"/>
+          <w:lang w:val="uk-UA"/>
+        </w:rPr>
+      </w:pPr>
+    </w:p>
+    <w:p>
+      <w:pPr>
+        <w:rPr>
+          <w:rFonts w:eastAsiaTheme="minorEastAsia"/>
+          <w:b/>
+          <w:sz w:val="32"/>
+          <w:szCs w:val="32"/>
+          <w:lang w:val="uk-UA"/>
+        </w:rPr>
+      </w:pPr>
+    </w:p>
+    <w:p>
+      <w:pPr>
+        <w:ind w:firstLine="720"/>
+        <w:jc w:val="center"/>
+        <w:rPr>
+          <w:rFonts w:eastAsiaTheme="minorEastAsia"/>
+          <w:i/>
+          <w:sz w:val="28"/>
+          <w:szCs w:val="28"/>
+          <w:lang w:val="uk-UA"/>
+        </w:rPr>
+      </w:pPr>
+      <w:r>
+        <w:rPr>
+          <w:rFonts w:eastAsiaTheme="minorEastAsia"/>
+          <w:b/>
+          <w:sz w:val="32"/>
+          <w:szCs w:val="32"/>
+          <w:lang w:val="uk-UA"/>
+        </w:rPr>
+        <w:lastRenderedPageBreak/>
+        <w:t>Приклади роботи програми</w:t>
+      </w:r>
+    </w:p>
+    <w:p>
+      <w:pPr>
+        <w:ind w:firstLine="720"/>
+        <w:rPr>
+          <w:sz w:val="28"/>
+          <w:szCs w:val="28"/>
+          <w:lang w:val="uk-UA"/>
+        </w:rPr>
+      </w:pPr>
+      <w:r>
+        <w:rPr>
+          <w:sz w:val="28"/>
+          <w:szCs w:val="28"/>
+          <w:lang w:val="uk-UA"/>
+        </w:rPr>
+        <w:t xml:space="preserve">Продемонструємо роботу програми для різних </w:t>
+      </w:r>
+      <m:oMath>
+        <m:r>
+          <w:rPr>
+            <w:rFonts w:ascii="Cambria Math" w:eastAsiaTheme="minorEastAsia" w:hAnsi="Cambria Math"/>
+            <w:sz w:val="28"/>
+            <w:szCs w:val="28"/>
+            <w:lang w:val="uk-UA"/>
+          </w:rPr>
+          <m:t>ε</m:t>
+        </m:r>
+      </m:oMath>
+      <w:r>
+        <w:rPr>
+          <w:rFonts w:eastAsiaTheme="minorEastAsia"/>
+          <w:sz w:val="28"/>
+          <w:szCs w:val="28"/>
+          <w:lang w:val="uk-UA"/>
+        </w:rPr>
+        <w:t>. Покажемо значення параметрів і графік функції на проміжку</w:t>
+      </w:r>
+      <m:oMath>
+        <m:r>
+          <w:rPr>
+            <w:rFonts w:ascii="Cambria Math" w:eastAsiaTheme="minorEastAsia" w:hAnsi="Cambria Math"/>
+            <w:sz w:val="28"/>
+            <w:szCs w:val="28"/>
+            <w:lang w:val="uk-UA"/>
+          </w:rPr>
+          <m:t xml:space="preserve">  (0, </m:t>
+        </m:r>
+        <m:r>
+          <w:rPr>
+            <w:rFonts w:ascii="Cambria Math" w:eastAsiaTheme="minorEastAsia" w:hAnsi="Cambria Math"/>
+            <w:sz w:val="28"/>
+            <w:szCs w:val="28"/>
+            <w:lang w:val="uk-UA"/>
+          </w:rPr>
+          <m:t>a</m:t>
+        </m:r>
+        <m:r>
+          <w:rPr>
+            <w:rFonts w:ascii="Cambria Math" w:eastAsiaTheme="minorEastAsia" w:hAnsi="Cambria Math"/>
+            <w:sz w:val="28"/>
+            <w:szCs w:val="28"/>
+            <w:lang w:val="uk-UA"/>
+          </w:rPr>
+          <m:t>)</m:t>
+        </m:r>
+      </m:oMath>
+      <w:r>
+        <w:rPr>
+          <w:rFonts w:eastAsiaTheme="minorEastAsia"/>
+          <w:sz w:val="28"/>
+          <w:szCs w:val="28"/>
+          <w:lang w:val="uk-UA"/>
+        </w:rPr>
+        <w:t>:</w:t>
+      </w:r>
+    </w:p>
+    <w:p>
+      <w:pPr>
+        <w:ind w:firstLine="720"/>
+        <w:rPr>
+          <w:sz w:val="28"/>
+          <w:szCs w:val="28"/>
+          <w:lang w:val="uk-UA"/>
+        </w:rPr>
+      </w:pPr>
+      <w:r>
         <w:rPr>
           <w:noProof/>
-          <w:sz w:val="28"/>
-          <w:szCs w:val="28"/>
-        </w:rPr>
-      </w:pPr>
+          <w:lang w:val="uk-UA" w:eastAsia="uk-UA"/>
+        </w:rPr>
+        <w:drawing>
+          <wp:anchor distT="0" distB="0" distL="114300" distR="114300" simplePos="0" relativeHeight="251657728" behindDoc="0" locked="0" layoutInCell="1" allowOverlap="1" wp14:anchorId="35ACB763" wp14:editId="3E042689">
+            <wp:simplePos x="0" y="0"/>
+            <wp:positionH relativeFrom="column">
+              <wp:posOffset>-238125</wp:posOffset>
+            </wp:positionH>
+            <wp:positionV relativeFrom="paragraph">
+              <wp:posOffset>133350</wp:posOffset>
+            </wp:positionV>
+            <wp:extent cx="6486525" cy="6759268"/>
+            <wp:effectExtent l="0" t="0" r="0" b="0"/>
+            <wp:wrapNone/>
+            <wp:docPr id="1" name="Picture 1"/>
+            <wp:cNvGraphicFramePr>
+              <a:graphicFrameLocks xmlns:a="http://schemas.openxmlformats.org/drawingml/2006/main" noChangeAspect="1"/>
+            </wp:cNvGraphicFramePr>
+            <a:graphic xmlns:a="http://schemas.openxmlformats.org/drawingml/2006/main">
+              <a:graphicData uri="http://schemas.openxmlformats.org/drawingml/2006/picture">
+                <pic:pic xmlns:pic="http://schemas.openxmlformats.org/drawingml/2006/picture">
+                  <pic:nvPicPr>
+                    <pic:cNvPr id="1" name=""/>
+                    <pic:cNvPicPr/>
+                  </pic:nvPicPr>
+                  <pic:blipFill>
+                    <a:blip r:embed="rId21">
+                      <a:extLst>
+                        <a:ext uri="{28A0092B-C50C-407E-A947-70E740481C1C}">
+                          <a14:useLocalDpi xmlns:a14="http://schemas.microsoft.com/office/drawing/2010/main" val="0"/>
+                        </a:ext>
+                      </a:extLst>
+                    </a:blip>
+                    <a:stretch>
+                      <a:fillRect/>
+                    </a:stretch>
+                  </pic:blipFill>
+                  <pic:spPr>
+                    <a:xfrm>
+                      <a:off x="0" y="0"/>
+                      <a:ext cx="6493430" cy="6766463"/>
+                    </a:xfrm>
+                    <a:prstGeom prst="rect">
+                      <a:avLst/>
+                    </a:prstGeom>
+                  </pic:spPr>
+                </pic:pic>
+              </a:graphicData>
+            </a:graphic>
+            <wp14:sizeRelH relativeFrom="page">
+              <wp14:pctWidth>0</wp14:pctWidth>
+            </wp14:sizeRelH>
+            <wp14:sizeRelV relativeFrom="page">
+              <wp14:pctHeight>0</wp14:pctHeight>
+            </wp14:sizeRelV>
+          </wp:anchor>
+        </w:drawing>
+      </w:r>
     </w:p>
     <w:p>
       <w:pPr>
@@ -2072,6 +3633,7 @@
         <w:rPr>
           <w:sz w:val="28"/>
           <w:szCs w:val="28"/>
+          <w:lang w:val="uk-UA"/>
         </w:rPr>
       </w:pPr>
     </w:p>
@@ -2081,6 +3643,7 @@
         <w:rPr>
           <w:sz w:val="28"/>
           <w:szCs w:val="28"/>
+          <w:lang w:val="uk-UA"/>
         </w:rPr>
       </w:pPr>
     </w:p>
@@ -2090,6 +3653,7 @@
         <w:rPr>
           <w:sz w:val="28"/>
           <w:szCs w:val="28"/>
+          <w:lang w:val="uk-UA"/>
         </w:rPr>
       </w:pPr>
     </w:p>
@@ -2099,6 +3663,7 @@
         <w:rPr>
           <w:sz w:val="28"/>
           <w:szCs w:val="28"/>
+          <w:lang w:val="uk-UA"/>
         </w:rPr>
       </w:pPr>
     </w:p>
@@ -2108,6 +3673,7 @@
         <w:rPr>
           <w:sz w:val="28"/>
           <w:szCs w:val="28"/>
+          <w:lang w:val="uk-UA"/>
         </w:rPr>
       </w:pPr>
     </w:p>
@@ -2117,6 +3683,7 @@
         <w:rPr>
           <w:sz w:val="28"/>
           <w:szCs w:val="28"/>
+          <w:lang w:val="uk-UA"/>
         </w:rPr>
       </w:pPr>
     </w:p>
@@ -2126,6 +3693,7 @@
         <w:rPr>
           <w:sz w:val="28"/>
           <w:szCs w:val="28"/>
+          <w:lang w:val="uk-UA"/>
         </w:rPr>
       </w:pPr>
     </w:p>
@@ -2135,6 +3703,7 @@
         <w:rPr>
           <w:sz w:val="28"/>
           <w:szCs w:val="28"/>
+          <w:lang w:val="uk-UA"/>
         </w:rPr>
       </w:pPr>
     </w:p>
@@ -2144,43 +3713,96 @@
         <w:rPr>
           <w:sz w:val="28"/>
           <w:szCs w:val="28"/>
-        </w:rPr>
-      </w:pPr>
-    </w:p>
-    <w:p>
-      <w:pPr>
-        <w:ind w:firstLine="720"/>
-        <w:rPr>
-          <w:sz w:val="28"/>
-          <w:szCs w:val="28"/>
-        </w:rPr>
-      </w:pPr>
-    </w:p>
-    <w:p>
-      <w:pPr>
-        <w:ind w:firstLine="720"/>
-        <w:rPr>
-          <w:sz w:val="28"/>
-          <w:szCs w:val="28"/>
-        </w:rPr>
-      </w:pPr>
-    </w:p>
-    <w:p>
-      <w:pPr>
-        <w:rPr>
-          <w:sz w:val="28"/>
-          <w:szCs w:val="28"/>
-        </w:rPr>
-      </w:pPr>
-      <w:r>
-        <w:rPr>
-          <w:sz w:val="28"/>
-          <w:szCs w:val="28"/>
+          <w:lang w:val="uk-UA"/>
+        </w:rPr>
+      </w:pPr>
+    </w:p>
+    <w:p>
+      <w:pPr>
+        <w:rPr>
+          <w:sz w:val="28"/>
+          <w:szCs w:val="28"/>
+          <w:lang w:val="uk-UA"/>
+        </w:rPr>
+      </w:pPr>
+      <w:r>
+        <w:rPr>
+          <w:sz w:val="28"/>
+          <w:szCs w:val="28"/>
+          <w:lang w:val="uk-UA"/>
         </w:rPr>
         <w:br w:type="page"/>
       </w:r>
-      <w:bookmarkStart w:id="0" w:name="_GoBack"/>
-      <w:bookmarkEnd w:id="0"/>
+      <w:r>
+        <w:rPr>
+          <w:noProof/>
+          <w:lang w:val="uk-UA" w:eastAsia="uk-UA"/>
+        </w:rPr>
+        <w:lastRenderedPageBreak/>
+        <w:drawing>
+          <wp:anchor distT="0" distB="0" distL="114300" distR="114300" simplePos="0" relativeHeight="251659776" behindDoc="0" locked="0" layoutInCell="1" allowOverlap="1">
+            <wp:simplePos x="0" y="0"/>
+            <wp:positionH relativeFrom="column">
+              <wp:posOffset>-635</wp:posOffset>
+            </wp:positionH>
+            <wp:positionV relativeFrom="paragraph">
+              <wp:posOffset>0</wp:posOffset>
+            </wp:positionV>
+            <wp:extent cx="6315075" cy="6491605"/>
+            <wp:effectExtent l="0" t="0" r="0" b="0"/>
+            <wp:wrapThrough wrapText="bothSides">
+              <wp:wrapPolygon edited="0">
+                <wp:start x="0" y="0"/>
+                <wp:lineTo x="0" y="21551"/>
+                <wp:lineTo x="21567" y="21551"/>
+                <wp:lineTo x="21567" y="0"/>
+                <wp:lineTo x="0" y="0"/>
+              </wp:wrapPolygon>
+            </wp:wrapThrough>
+            <wp:docPr id="2" name="Picture 2"/>
+            <wp:cNvGraphicFramePr>
+              <a:graphicFrameLocks xmlns:a="http://schemas.openxmlformats.org/drawingml/2006/main" noChangeAspect="1"/>
+            </wp:cNvGraphicFramePr>
+            <a:graphic xmlns:a="http://schemas.openxmlformats.org/drawingml/2006/main">
+              <a:graphicData uri="http://schemas.openxmlformats.org/drawingml/2006/picture">
+                <pic:pic xmlns:pic="http://schemas.openxmlformats.org/drawingml/2006/picture">
+                  <pic:nvPicPr>
+                    <pic:cNvPr id="1" name=""/>
+                    <pic:cNvPicPr/>
+                  </pic:nvPicPr>
+                  <pic:blipFill>
+                    <a:blip r:embed="rId22">
+                      <a:extLst>
+                        <a:ext uri="{28A0092B-C50C-407E-A947-70E740481C1C}">
+                          <a14:useLocalDpi xmlns:a14="http://schemas.microsoft.com/office/drawing/2010/main" val="0"/>
+                        </a:ext>
+                      </a:extLst>
+                    </a:blip>
+                    <a:stretch>
+                      <a:fillRect/>
+                    </a:stretch>
+                  </pic:blipFill>
+                  <pic:spPr>
+                    <a:xfrm>
+                      <a:off x="0" y="0"/>
+                      <a:ext cx="6315075" cy="6491605"/>
+                    </a:xfrm>
+                    <a:prstGeom prst="rect">
+                      <a:avLst/>
+                    </a:prstGeom>
+                  </pic:spPr>
+                </pic:pic>
+              </a:graphicData>
+            </a:graphic>
+            <wp14:sizeRelH relativeFrom="page">
+              <wp14:pctWidth>0</wp14:pctWidth>
+            </wp14:sizeRelH>
+            <wp14:sizeRelV relativeFrom="page">
+              <wp14:pctHeight>0</wp14:pctHeight>
+            </wp14:sizeRelV>
+          </wp:anchor>
+        </w:drawing>
+      </w:r>
     </w:p>
     <w:sectPr>
       <w:pgSz w:w="12240" w:h="15840"/>
@@ -3242,7 +4864,7 @@
 </file>
 
 <file path=customXml/itemProps1.xml><?xml version="1.0" encoding="utf-8"?>
-<ds:datastoreItem xmlns:ds="http://schemas.openxmlformats.org/officeDocument/2006/customXml" ds:itemID="{A9A7370B-A1AD-4812-9AB7-7A50FE0D5147}">
+<ds:datastoreItem xmlns:ds="http://schemas.openxmlformats.org/officeDocument/2006/customXml" ds:itemID="{FE35CA0E-A536-47F7-8828-5A488B62F83B}">
   <ds:schemaRefs>
     <ds:schemaRef ds:uri="http://schemas.openxmlformats.org/officeDocument/2006/bibliography"/>
   </ds:schemaRefs>

</xml_diff>